<commit_message>
add token data page
</commit_message>
<xml_diff>
--- a/Docs/Blowaud.docx
+++ b/Docs/Blowaud.docx
@@ -1,6 +1,6 @@
 
 <file path=word/document.xml><?xml version="1.0" encoding="utf-8"?>
-<w:document xmlns:wpc="http://schemas.microsoft.com/office/word/2010/wordprocessingCanvas" xmlns:cx="http://schemas.microsoft.com/office/drawing/2014/chartex" xmlns:cx1="http://schemas.microsoft.com/office/drawing/2015/9/8/chartex" xmlns:cx2="http://schemas.microsoft.com/office/drawing/2015/10/21/chartex" xmlns:cx3="http://schemas.microsoft.com/office/drawing/2016/5/9/chartex" xmlns:cx4="http://schemas.microsoft.com/office/drawing/2016/5/10/chartex" xmlns:cx5="http://schemas.microsoft.com/office/drawing/2016/5/11/chartex" xmlns:cx6="http://schemas.microsoft.com/office/drawing/2016/5/12/chartex" xmlns:cx7="http://schemas.microsoft.com/office/drawing/2016/5/13/chartex" xmlns:cx8="http://schemas.microsoft.com/office/drawing/2016/5/14/chartex" xmlns:mc="http://schemas.openxmlformats.org/markup-compatibility/2006" xmlns:aink="http://schemas.microsoft.com/office/drawing/2016/ink" xmlns:am3d="http://schemas.microsoft.com/office/drawing/2017/model3d" xmlns:o="urn:schemas-microsoft-com:office:office" xmlns:r="http://schemas.openxmlformats.org/officeDocument/2006/relationships" xmlns:m="http://schemas.openxmlformats.org/officeDocument/2006/math" xmlns:v="urn:schemas-microsoft-com:vml" xmlns:wp14="http://schemas.microsoft.com/office/word/2010/wordprocessingDrawing" xmlns:wp="http://schemas.openxmlformats.org/drawingml/2006/wordprocessingDrawing" xmlns:w10="urn:schemas-microsoft-com:office:word" xmlns:w="http://schemas.openxmlformats.org/wordprocessingml/2006/main" xmlns:w14="http://schemas.microsoft.com/office/word/2010/wordml" xmlns:w15="http://schemas.microsoft.com/office/word/2012/wordml" xmlns:w16cid="http://schemas.microsoft.com/office/word/2016/wordml/cid" xmlns:w16se="http://schemas.microsoft.com/office/word/2015/wordml/symex" xmlns:wpg="http://schemas.microsoft.com/office/word/2010/wordprocessingGroup" xmlns:wpi="http://schemas.microsoft.com/office/word/2010/wordprocessingInk" xmlns:wne="http://schemas.microsoft.com/office/word/2006/wordml" xmlns:wps="http://schemas.microsoft.com/office/word/2010/wordprocessingShape" mc:Ignorable="w14 w15 w16se w16cid wp14">
+<w:document xmlns:wpc="http://schemas.microsoft.com/office/word/2010/wordprocessingCanvas" xmlns:mc="http://schemas.openxmlformats.org/markup-compatibility/2006" xmlns:o="urn:schemas-microsoft-com:office:office" xmlns:r="http://schemas.openxmlformats.org/officeDocument/2006/relationships" xmlns:m="http://schemas.openxmlformats.org/officeDocument/2006/math" xmlns:v="urn:schemas-microsoft-com:vml" xmlns:wp14="http://schemas.microsoft.com/office/word/2010/wordprocessingDrawing" xmlns:wp="http://schemas.openxmlformats.org/drawingml/2006/wordprocessingDrawing" xmlns:w10="urn:schemas-microsoft-com:office:word" xmlns:w="http://schemas.openxmlformats.org/wordprocessingml/2006/main" xmlns:w14="http://schemas.microsoft.com/office/word/2010/wordml" xmlns:wpg="http://schemas.microsoft.com/office/word/2010/wordprocessingGroup" xmlns:wpi="http://schemas.microsoft.com/office/word/2010/wordprocessingInk" xmlns:wne="http://schemas.microsoft.com/office/word/2006/wordml" xmlns:wps="http://schemas.microsoft.com/office/word/2010/wordprocessingShape" mc:Ignorable="w14 wp14">
   <w:body>
     <w:p>
       <w:pPr>
@@ -8,24 +8,60 @@
           <w:b/>
         </w:rPr>
       </w:pPr>
+      <w:proofErr w:type="spellStart"/>
       <w:r>
         <w:rPr>
           <w:b/>
         </w:rPr>
-        <w:t>Blockchain wallets audit</w:t>
-      </w:r>
-    </w:p>
-    <w:p>
-      <w:pPr>
+        <w:t>Blockchain</w:t>
+      </w:r>
+      <w:proofErr w:type="spellEnd"/>
+      <w:r>
         <w:rPr>
           <w:b/>
         </w:rPr>
-      </w:pPr>
-      <w:r>
+        <w:t xml:space="preserve"> wallets audit</w:t>
+      </w:r>
+    </w:p>
+    <w:p>
+      <w:pPr>
         <w:rPr>
           <w:b/>
         </w:rPr>
-        <w:t>(public blockchains)</w:t>
+      </w:pPr>
+      <w:r>
+        <w:rPr>
+          <w:b/>
+        </w:rPr>
+        <w:t>(</w:t>
+      </w:r>
+      <w:proofErr w:type="gramStart"/>
+      <w:r>
+        <w:rPr>
+          <w:b/>
+        </w:rPr>
+        <w:t>public</w:t>
+      </w:r>
+      <w:proofErr w:type="gramEnd"/>
+      <w:r>
+        <w:rPr>
+          <w:b/>
+        </w:rPr>
+        <w:t xml:space="preserve"> </w:t>
+      </w:r>
+      <w:proofErr w:type="spellStart"/>
+      <w:r>
+        <w:rPr>
+          <w:b/>
+        </w:rPr>
+        <w:t>blockchains</w:t>
+      </w:r>
+      <w:proofErr w:type="spellEnd"/>
+      <w:r>
+        <w:rPr>
+          <w:b/>
+        </w:rPr>
+        <w:t>)</w:t>
       </w:r>
     </w:p>
     <w:p/>
@@ -37,15 +73,21 @@
     <w:p/>
     <w:p>
       <w:r>
-        <w:t xml:space="preserve">Website has to give possibility to track cryptocurrencies and tokens on public blockcains. </w:t>
+        <w:t xml:space="preserve">Website has to give possibility to track cryptocurrencies and tokens on public </w:t>
+      </w:r>
+      <w:proofErr w:type="spellStart"/>
+      <w:r>
+        <w:t>blockcains</w:t>
+      </w:r>
+      <w:proofErr w:type="spellEnd"/>
+      <w:r>
+        <w:t xml:space="preserve">. </w:t>
       </w:r>
     </w:p>
     <w:p>
       <w:r>
         <w:t>Design can be very simple, like on etherscan.io</w:t>
       </w:r>
-      <w:bookmarkStart w:id="0" w:name="_GoBack"/>
-      <w:bookmarkEnd w:id="0"/>
     </w:p>
     <w:p>
       <w:r>
@@ -54,12 +96,20 @@
     </w:p>
     <w:p>
       <w:r>
-        <w:t>First stage will be Ethereum and ERC-20 tokens</w:t>
-      </w:r>
-    </w:p>
-    <w:p>
-      <w:pPr>
-        <w:pStyle w:val="a5"/>
+        <w:t xml:space="preserve">First stage will be </w:t>
+      </w:r>
+      <w:proofErr w:type="spellStart"/>
+      <w:r>
+        <w:t>Ethereum</w:t>
+      </w:r>
+      <w:proofErr w:type="spellEnd"/>
+      <w:r>
+        <w:t xml:space="preserve"> and ERC-20 tokens</w:t>
+      </w:r>
+    </w:p>
+    <w:p>
+      <w:pPr>
+        <w:pStyle w:val="a4"/>
         <w:numPr>
           <w:ilvl w:val="0"/>
           <w:numId w:val="3"/>
@@ -74,7 +124,7 @@
     </w:p>
     <w:p>
       <w:pPr>
-        <w:pStyle w:val="a5"/>
+        <w:pStyle w:val="a4"/>
         <w:numPr>
           <w:ilvl w:val="1"/>
           <w:numId w:val="3"/>
@@ -89,7 +139,7 @@
     </w:p>
     <w:p>
       <w:pPr>
-        <w:pStyle w:val="a5"/>
+        <w:pStyle w:val="a4"/>
         <w:numPr>
           <w:ilvl w:val="1"/>
           <w:numId w:val="3"/>
@@ -104,7 +154,7 @@
     </w:p>
     <w:p>
       <w:pPr>
-        <w:pStyle w:val="a5"/>
+        <w:pStyle w:val="a4"/>
         <w:numPr>
           <w:ilvl w:val="2"/>
           <w:numId w:val="3"/>
@@ -119,7 +169,7 @@
     </w:p>
     <w:p>
       <w:pPr>
-        <w:pStyle w:val="a5"/>
+        <w:pStyle w:val="a4"/>
         <w:numPr>
           <w:ilvl w:val="2"/>
           <w:numId w:val="3"/>
@@ -182,28 +232,32 @@
         </w:rPr>
         <w:t xml:space="preserve"> </w:t>
       </w:r>
+      <w:proofErr w:type="spellStart"/>
       <w:r>
         <w:t>erc</w:t>
       </w:r>
+      <w:proofErr w:type="spellEnd"/>
       <w:r>
         <w:rPr>
           <w:lang w:val="uk-UA"/>
         </w:rPr>
         <w:t xml:space="preserve">20 </w:t>
       </w:r>
+      <w:proofErr w:type="spellStart"/>
       <w:r>
         <w:t>tockens</w:t>
       </w:r>
-      <w:r>
-        <w:rPr>
-          <w:lang w:val="uk-UA"/>
-        </w:rPr>
-        <w:t xml:space="preserve"> </w:t>
-      </w:r>
-    </w:p>
-    <w:p>
-      <w:pPr>
-        <w:pStyle w:val="a5"/>
+      <w:proofErr w:type="spellEnd"/>
+      <w:r>
+        <w:rPr>
+          <w:lang w:val="uk-UA"/>
+        </w:rPr>
+        <w:t xml:space="preserve"> </w:t>
+      </w:r>
+    </w:p>
+    <w:p>
+      <w:pPr>
+        <w:pStyle w:val="a4"/>
         <w:numPr>
           <w:ilvl w:val="2"/>
           <w:numId w:val="3"/>
@@ -257,7 +311,7 @@
     </w:p>
     <w:p>
       <w:pPr>
-        <w:pStyle w:val="a5"/>
+        <w:pStyle w:val="a4"/>
         <w:numPr>
           <w:ilvl w:val="2"/>
           <w:numId w:val="3"/>
@@ -278,7 +332,7 @@
     </w:p>
     <w:p>
       <w:pPr>
-        <w:pStyle w:val="a5"/>
+        <w:pStyle w:val="a4"/>
         <w:numPr>
           <w:ilvl w:val="2"/>
           <w:numId w:val="3"/>
@@ -308,7 +362,7 @@
     </w:p>
     <w:p>
       <w:pPr>
-        <w:pStyle w:val="a5"/>
+        <w:pStyle w:val="a4"/>
         <w:numPr>
           <w:ilvl w:val="0"/>
           <w:numId w:val="3"/>
@@ -323,7 +377,7 @@
     </w:p>
     <w:p>
       <w:pPr>
-        <w:pStyle w:val="a5"/>
+        <w:pStyle w:val="a4"/>
         <w:numPr>
           <w:ilvl w:val="1"/>
           <w:numId w:val="3"/>
@@ -338,7 +392,7 @@
     </w:p>
     <w:p>
       <w:pPr>
-        <w:pStyle w:val="a5"/>
+        <w:pStyle w:val="a4"/>
         <w:numPr>
           <w:ilvl w:val="1"/>
           <w:numId w:val="3"/>
@@ -353,7 +407,7 @@
     </w:p>
     <w:p>
       <w:pPr>
-        <w:pStyle w:val="a5"/>
+        <w:pStyle w:val="a4"/>
         <w:numPr>
           <w:ilvl w:val="1"/>
           <w:numId w:val="3"/>
@@ -368,7 +422,7 @@
     </w:p>
     <w:p>
       <w:pPr>
-        <w:pStyle w:val="a5"/>
+        <w:pStyle w:val="a4"/>
         <w:numPr>
           <w:ilvl w:val="1"/>
           <w:numId w:val="3"/>
@@ -377,13 +431,15 @@
           <w:lang w:val="uk-UA"/>
         </w:rPr>
       </w:pPr>
+      <w:proofErr w:type="spellStart"/>
       <w:r>
         <w:t>Capcha</w:t>
       </w:r>
-    </w:p>
-    <w:p>
-      <w:pPr>
-        <w:pStyle w:val="a5"/>
+      <w:proofErr w:type="spellEnd"/>
+    </w:p>
+    <w:p>
+      <w:pPr>
+        <w:pStyle w:val="a4"/>
         <w:numPr>
           <w:ilvl w:val="1"/>
           <w:numId w:val="3"/>
@@ -398,7 +454,7 @@
     </w:p>
     <w:p>
       <w:pPr>
-        <w:pStyle w:val="a5"/>
+        <w:pStyle w:val="a4"/>
         <w:numPr>
           <w:ilvl w:val="0"/>
           <w:numId w:val="3"/>
@@ -413,7 +469,7 @@
     </w:p>
     <w:p>
       <w:pPr>
-        <w:pStyle w:val="a5"/>
+        <w:pStyle w:val="a4"/>
         <w:numPr>
           <w:ilvl w:val="1"/>
           <w:numId w:val="3"/>
@@ -428,7 +484,7 @@
     </w:p>
     <w:p>
       <w:pPr>
-        <w:pStyle w:val="a5"/>
+        <w:pStyle w:val="a4"/>
         <w:numPr>
           <w:ilvl w:val="1"/>
           <w:numId w:val="3"/>
@@ -443,7 +499,7 @@
     </w:p>
     <w:p>
       <w:pPr>
-        <w:pStyle w:val="a5"/>
+        <w:pStyle w:val="a4"/>
         <w:numPr>
           <w:ilvl w:val="1"/>
           <w:numId w:val="3"/>
@@ -691,12 +747,21 @@
         </w:rPr>
         <w:t xml:space="preserve">When user is logged in Sign in and Log in are changed to </w:t>
       </w:r>
+      <w:proofErr w:type="spellStart"/>
       <w:r>
         <w:rPr>
           <w:b/>
           <w:sz w:val="24"/>
         </w:rPr>
-        <w:t>Watchlist and Log out</w:t>
+        <w:t>Watchlist</w:t>
+      </w:r>
+      <w:proofErr w:type="spellEnd"/>
+      <w:r>
+        <w:rPr>
+          <w:b/>
+          <w:sz w:val="24"/>
+        </w:rPr>
+        <w:t xml:space="preserve"> and Log out</w:t>
       </w:r>
       <w:r>
         <w:rPr>
@@ -750,10 +815,12 @@
             <w:tcW w:w="1161" w:type="dxa"/>
           </w:tcPr>
           <w:p>
+            <w:proofErr w:type="spellStart"/>
             <w:r>
               <w:lastRenderedPageBreak/>
               <w:t>TxHash</w:t>
             </w:r>
+            <w:proofErr w:type="spellEnd"/>
           </w:p>
         </w:tc>
         <w:tc>
@@ -810,8 +877,13 @@
               <w:t xml:space="preserve"> </w:t>
             </w:r>
             <w:r>
-              <w:t>or erc</w:t>
+              <w:t xml:space="preserve">or </w:t>
             </w:r>
+            <w:proofErr w:type="spellStart"/>
+            <w:r>
+              <w:t>erc</w:t>
+            </w:r>
+            <w:proofErr w:type="spellEnd"/>
             <w:r>
               <w:rPr>
                 <w:lang w:val="uk-UA"/>
@@ -875,7 +947,7 @@
     </w:tbl>
     <w:p>
       <w:pPr>
-        <w:pStyle w:val="a5"/>
+        <w:pStyle w:val="a4"/>
         <w:numPr>
           <w:ilvl w:val="0"/>
           <w:numId w:val="3"/>
@@ -897,16 +969,15 @@
         <w:t xml:space="preserve">(exchange wallet address as well) </w:t>
       </w:r>
       <w:r>
-        <w:t>he is being reditrected to the page with ETH number and drop down list with ERC20 tokens and their quantity</w:t>
-      </w:r>
-      <w:r>
-        <w:rPr>
-          <w:lang w:val="uk-UA"/>
-        </w:rPr>
-        <w:t>ю</w:t>
-      </w:r>
-      <w:r>
-        <w:t>. Below will be located transactions.</w:t>
+        <w:t xml:space="preserve">he is being </w:t>
+      </w:r>
+      <w:proofErr w:type="spellStart"/>
+      <w:r>
+        <w:t>reditrected</w:t>
+      </w:r>
+      <w:proofErr w:type="spellEnd"/>
+      <w:r>
+        <w:t xml:space="preserve"> to the page with ETH number and drop down list with ERC20 tokens and their quantity. Below will be located transactions.</w:t>
       </w:r>
       <w:r>
         <w:rPr>
@@ -1007,9 +1078,11 @@
         </w:rPr>
         <w:t xml:space="preserve"> </w:t>
       </w:r>
+      <w:proofErr w:type="spellStart"/>
       <w:r>
         <w:t>watchlist</w:t>
       </w:r>
+      <w:proofErr w:type="spellEnd"/>
       <w:r>
         <w:rPr>
           <w:lang w:val="uk-UA"/>
@@ -1049,7 +1122,7 @@
     </w:p>
     <w:p>
       <w:pPr>
-        <w:pStyle w:val="a5"/>
+        <w:pStyle w:val="a4"/>
         <w:numPr>
           <w:ilvl w:val="1"/>
           <w:numId w:val="3"/>
@@ -1064,7 +1137,7 @@
     </w:p>
     <w:p>
       <w:pPr>
-        <w:pStyle w:val="a5"/>
+        <w:pStyle w:val="a4"/>
         <w:numPr>
           <w:ilvl w:val="1"/>
           <w:numId w:val="3"/>
@@ -1130,7 +1203,7 @@
     </w:p>
     <w:p>
       <w:pPr>
-        <w:pStyle w:val="a5"/>
+        <w:pStyle w:val="a4"/>
         <w:numPr>
           <w:ilvl w:val="1"/>
           <w:numId w:val="3"/>
@@ -1181,7 +1254,7 @@
     </w:p>
     <w:p>
       <w:pPr>
-        <w:pStyle w:val="a5"/>
+        <w:pStyle w:val="a4"/>
         <w:numPr>
           <w:ilvl w:val="1"/>
           <w:numId w:val="3"/>
@@ -1221,7 +1294,15 @@
         <w:t>or</w:t>
       </w:r>
       <w:r>
-        <w:t xml:space="preserve"> other tocken was sent </w:t>
+        <w:t xml:space="preserve"> other </w:t>
+      </w:r>
+      <w:proofErr w:type="spellStart"/>
+      <w:r>
+        <w:t>tocken</w:t>
+      </w:r>
+      <w:proofErr w:type="spellEnd"/>
+      <w:r>
+        <w:t xml:space="preserve"> was sent </w:t>
       </w:r>
       <w:r>
         <w:rPr>
@@ -1250,7 +1331,7 @@
     </w:p>
     <w:p>
       <w:pPr>
-        <w:pStyle w:val="a5"/>
+        <w:pStyle w:val="a4"/>
         <w:numPr>
           <w:ilvl w:val="1"/>
           <w:numId w:val="3"/>
@@ -1307,7 +1388,7 @@
     </w:p>
     <w:p>
       <w:pPr>
-        <w:pStyle w:val="a5"/>
+        <w:pStyle w:val="a4"/>
         <w:numPr>
           <w:ilvl w:val="1"/>
           <w:numId w:val="3"/>
@@ -1355,7 +1436,7 @@
     </w:p>
     <w:p>
       <w:pPr>
-        <w:pStyle w:val="a5"/>
+        <w:pStyle w:val="a4"/>
         <w:ind w:left="1440"/>
         <w:rPr>
           <w:lang w:val="uk-UA"/>
@@ -1364,7 +1445,7 @@
     </w:p>
     <w:p>
       <w:pPr>
-        <w:pStyle w:val="a5"/>
+        <w:pStyle w:val="a4"/>
         <w:numPr>
           <w:ilvl w:val="0"/>
           <w:numId w:val="3"/>
@@ -1484,7 +1565,7 @@
     </w:p>
     <w:p>
       <w:pPr>
-        <w:pStyle w:val="a5"/>
+        <w:pStyle w:val="a4"/>
         <w:numPr>
           <w:ilvl w:val="1"/>
           <w:numId w:val="3"/>
@@ -1505,7 +1586,7 @@
     </w:p>
     <w:p>
       <w:pPr>
-        <w:pStyle w:val="a5"/>
+        <w:pStyle w:val="a4"/>
         <w:numPr>
           <w:ilvl w:val="2"/>
           <w:numId w:val="3"/>
@@ -1544,7 +1625,7 @@
     </w:p>
     <w:p>
       <w:pPr>
-        <w:pStyle w:val="a5"/>
+        <w:pStyle w:val="a4"/>
         <w:numPr>
           <w:ilvl w:val="2"/>
           <w:numId w:val="3"/>
@@ -1559,7 +1640,7 @@
     </w:p>
     <w:p>
       <w:pPr>
-        <w:pStyle w:val="a5"/>
+        <w:pStyle w:val="a4"/>
         <w:numPr>
           <w:ilvl w:val="2"/>
           <w:numId w:val="3"/>
@@ -1574,7 +1655,7 @@
     </w:p>
     <w:p>
       <w:pPr>
-        <w:pStyle w:val="a5"/>
+        <w:pStyle w:val="a4"/>
         <w:numPr>
           <w:ilvl w:val="2"/>
           <w:numId w:val="3"/>
@@ -1613,7 +1694,7 @@
     </w:p>
     <w:p>
       <w:pPr>
-        <w:pStyle w:val="a5"/>
+        <w:pStyle w:val="a4"/>
         <w:numPr>
           <w:ilvl w:val="2"/>
           <w:numId w:val="3"/>
@@ -1628,7 +1709,7 @@
     </w:p>
     <w:p>
       <w:pPr>
-        <w:pStyle w:val="a5"/>
+        <w:pStyle w:val="a4"/>
         <w:numPr>
           <w:ilvl w:val="2"/>
           <w:numId w:val="3"/>
@@ -1682,7 +1763,7 @@
     </w:p>
     <w:p>
       <w:pPr>
-        <w:pStyle w:val="a5"/>
+        <w:pStyle w:val="a4"/>
         <w:numPr>
           <w:ilvl w:val="2"/>
           <w:numId w:val="3"/>
@@ -1719,7 +1800,7 @@
     </w:p>
     <w:p>
       <w:pPr>
-        <w:pStyle w:val="a5"/>
+        <w:pStyle w:val="a4"/>
         <w:numPr>
           <w:ilvl w:val="2"/>
           <w:numId w:val="3"/>
@@ -1796,12 +1877,14 @@
                 <w:lang w:val="uk-UA"/>
               </w:rPr>
             </w:pPr>
+            <w:proofErr w:type="spellStart"/>
             <w:r>
               <w:rPr>
                 <w:lang w:val="uk-UA"/>
               </w:rPr>
               <w:t>TxHash</w:t>
             </w:r>
+            <w:proofErr w:type="spellEnd"/>
           </w:p>
         </w:tc>
         <w:tc>
@@ -1920,7 +2003,7 @@
     </w:tbl>
     <w:p>
       <w:pPr>
-        <w:pStyle w:val="a5"/>
+        <w:pStyle w:val="a4"/>
         <w:numPr>
           <w:ilvl w:val="1"/>
           <w:numId w:val="3"/>
@@ -1965,7 +2048,7 @@
     </w:p>
     <w:p>
       <w:pPr>
-        <w:pStyle w:val="a5"/>
+        <w:pStyle w:val="a4"/>
         <w:numPr>
           <w:ilvl w:val="1"/>
           <w:numId w:val="3"/>
@@ -1976,7 +2059,15 @@
       </w:pPr>
       <w:r>
         <w:lastRenderedPageBreak/>
-        <w:t>Possibility to add to watchlist (without notifications)</w:t>
+        <w:t xml:space="preserve">Possibility to add to </w:t>
+      </w:r>
+      <w:proofErr w:type="spellStart"/>
+      <w:r>
+        <w:t>watchlist</w:t>
+      </w:r>
+      <w:proofErr w:type="spellEnd"/>
+      <w:r>
+        <w:t xml:space="preserve"> (without notifications)</w:t>
       </w:r>
       <w:r>
         <w:rPr>
@@ -1987,7 +2078,7 @@
     </w:p>
     <w:p>
       <w:pPr>
-        <w:pStyle w:val="a5"/>
+        <w:pStyle w:val="a4"/>
         <w:numPr>
           <w:ilvl w:val="1"/>
           <w:numId w:val="3"/>
@@ -2080,7 +2171,7 @@
     </w:p>
     <w:p>
       <w:pPr>
-        <w:pStyle w:val="a5"/>
+        <w:pStyle w:val="a4"/>
         <w:numPr>
           <w:ilvl w:val="2"/>
           <w:numId w:val="3"/>
@@ -2090,12 +2181,20 @@
         </w:rPr>
       </w:pPr>
       <w:r>
-        <w:t>About sending of some amount of tocken (we need a possibility to set this)</w:t>
-      </w:r>
-    </w:p>
-    <w:p>
-      <w:pPr>
-        <w:pStyle w:val="a5"/>
+        <w:t xml:space="preserve">About sending of some amount of </w:t>
+      </w:r>
+      <w:proofErr w:type="spellStart"/>
+      <w:r>
+        <w:t>tocken</w:t>
+      </w:r>
+      <w:proofErr w:type="spellEnd"/>
+      <w:r>
+        <w:t xml:space="preserve"> (we need a possibility to set this)</w:t>
+      </w:r>
+    </w:p>
+    <w:p>
+      <w:pPr>
+        <w:pStyle w:val="a4"/>
         <w:numPr>
           <w:ilvl w:val="2"/>
           <w:numId w:val="3"/>
@@ -2191,7 +2290,7 @@
     </w:p>
     <w:p>
       <w:pPr>
-        <w:pStyle w:val="a5"/>
+        <w:pStyle w:val="a4"/>
         <w:numPr>
           <w:ilvl w:val="1"/>
           <w:numId w:val="3"/>
@@ -2206,7 +2305,7 @@
     </w:p>
     <w:p>
       <w:pPr>
-        <w:pStyle w:val="a5"/>
+        <w:pStyle w:val="a4"/>
         <w:numPr>
           <w:ilvl w:val="2"/>
           <w:numId w:val="3"/>
@@ -2221,7 +2320,7 @@
     </w:p>
     <w:p>
       <w:pPr>
-        <w:pStyle w:val="a5"/>
+        <w:pStyle w:val="a4"/>
         <w:numPr>
           <w:ilvl w:val="2"/>
           <w:numId w:val="3"/>
@@ -2242,7 +2341,7 @@
     </w:p>
     <w:p>
       <w:pPr>
-        <w:pStyle w:val="a5"/>
+        <w:pStyle w:val="a4"/>
         <w:numPr>
           <w:ilvl w:val="1"/>
           <w:numId w:val="3"/>
@@ -2263,7 +2362,7 @@
     </w:p>
     <w:p>
       <w:pPr>
-        <w:pStyle w:val="a5"/>
+        <w:pStyle w:val="a4"/>
         <w:numPr>
           <w:ilvl w:val="2"/>
           <w:numId w:val="3"/>
@@ -2326,7 +2425,7 @@
     </w:p>
     <w:p>
       <w:pPr>
-        <w:pStyle w:val="a5"/>
+        <w:pStyle w:val="a4"/>
         <w:numPr>
           <w:ilvl w:val="2"/>
           <w:numId w:val="3"/>
@@ -2374,7 +2473,7 @@
     </w:p>
     <w:p>
       <w:pPr>
-        <w:pStyle w:val="a5"/>
+        <w:pStyle w:val="a4"/>
         <w:numPr>
           <w:ilvl w:val="2"/>
           <w:numId w:val="3"/>
@@ -2389,7 +2488,7 @@
     </w:p>
     <w:p>
       <w:pPr>
-        <w:pStyle w:val="a5"/>
+        <w:pStyle w:val="a4"/>
         <w:numPr>
           <w:ilvl w:val="3"/>
           <w:numId w:val="3"/>
@@ -2410,7 +2509,7 @@
     </w:p>
     <w:p>
       <w:pPr>
-        <w:pStyle w:val="a5"/>
+        <w:pStyle w:val="a4"/>
         <w:numPr>
           <w:ilvl w:val="3"/>
           <w:numId w:val="3"/>
@@ -2425,7 +2524,7 @@
     </w:p>
     <w:p>
       <w:pPr>
-        <w:pStyle w:val="a5"/>
+        <w:pStyle w:val="a4"/>
         <w:numPr>
           <w:ilvl w:val="3"/>
           <w:numId w:val="3"/>
@@ -2440,7 +2539,7 @@
     </w:p>
     <w:p>
       <w:pPr>
-        <w:pStyle w:val="a5"/>
+        <w:pStyle w:val="a4"/>
         <w:numPr>
           <w:ilvl w:val="2"/>
           <w:numId w:val="3"/>
@@ -2542,7 +2641,7 @@
     </w:p>
     <w:p>
       <w:pPr>
-        <w:pStyle w:val="a5"/>
+        <w:pStyle w:val="a4"/>
         <w:numPr>
           <w:ilvl w:val="2"/>
           <w:numId w:val="3"/>
@@ -2614,7 +2713,7 @@
     </w:p>
     <w:p>
       <w:pPr>
-        <w:pStyle w:val="a5"/>
+        <w:pStyle w:val="a4"/>
         <w:numPr>
           <w:ilvl w:val="0"/>
           <w:numId w:val="3"/>
@@ -2623,9 +2722,11 @@
           <w:lang w:val="uk-UA"/>
         </w:rPr>
       </w:pPr>
+      <w:proofErr w:type="spellStart"/>
       <w:r>
         <w:t>Watchlist</w:t>
       </w:r>
+      <w:proofErr w:type="spellEnd"/>
       <w:r>
         <w:t xml:space="preserve"> </w:t>
       </w:r>
@@ -2650,7 +2751,7 @@
     </w:p>
     <w:p>
       <w:pPr>
-        <w:pStyle w:val="a5"/>
+        <w:pStyle w:val="a4"/>
         <w:numPr>
           <w:ilvl w:val="1"/>
           <w:numId w:val="3"/>
@@ -2659,9 +2760,11 @@
           <w:lang w:val="uk-UA"/>
         </w:rPr>
       </w:pPr>
+      <w:proofErr w:type="spellStart"/>
       <w:r>
         <w:t>Watchlist</w:t>
       </w:r>
+      <w:proofErr w:type="spellEnd"/>
       <w:r>
         <w:rPr>
           <w:lang w:val="uk-UA"/>
@@ -2680,7 +2783,7 @@
     </w:p>
     <w:p>
       <w:pPr>
-        <w:pStyle w:val="a5"/>
+        <w:pStyle w:val="a4"/>
         <w:numPr>
           <w:ilvl w:val="2"/>
           <w:numId w:val="3"/>
@@ -2695,7 +2798,7 @@
     </w:p>
     <w:p>
       <w:pPr>
-        <w:pStyle w:val="a5"/>
+        <w:pStyle w:val="a4"/>
         <w:numPr>
           <w:ilvl w:val="2"/>
           <w:numId w:val="3"/>
@@ -2710,7 +2813,7 @@
     </w:p>
     <w:p>
       <w:pPr>
-        <w:pStyle w:val="a5"/>
+        <w:pStyle w:val="a4"/>
         <w:numPr>
           <w:ilvl w:val="1"/>
           <w:numId w:val="3"/>
@@ -2725,7 +2828,7 @@
     </w:p>
     <w:p>
       <w:pPr>
-        <w:pStyle w:val="a5"/>
+        <w:pStyle w:val="a4"/>
         <w:numPr>
           <w:ilvl w:val="2"/>
           <w:numId w:val="3"/>
@@ -2743,7 +2846,7 @@
     </w:p>
     <w:p>
       <w:pPr>
-        <w:pStyle w:val="a5"/>
+        <w:pStyle w:val="a4"/>
         <w:numPr>
           <w:ilvl w:val="2"/>
           <w:numId w:val="3"/>
@@ -2764,7 +2867,7 @@
     </w:p>
     <w:p>
       <w:pPr>
-        <w:pStyle w:val="a5"/>
+        <w:pStyle w:val="a4"/>
         <w:numPr>
           <w:ilvl w:val="0"/>
           <w:numId w:val="3"/>
@@ -2785,6 +2888,373 @@
     </w:p>
     <w:p>
       <w:pPr>
+        <w:pStyle w:val="a4"/>
+        <w:numPr>
+          <w:ilvl w:val="0"/>
+          <w:numId w:val="3"/>
+        </w:numPr>
+        <w:rPr>
+          <w:lang w:val="uk-UA"/>
+        </w:rPr>
+      </w:pPr>
+      <w:r>
+        <w:rPr>
+          <w:lang w:val="uk-UA"/>
+        </w:rPr>
+        <w:t xml:space="preserve">ну давайте </w:t>
+      </w:r>
+      <w:proofErr w:type="spellStart"/>
+      <w:r>
+        <w:rPr>
+          <w:lang w:val="uk-UA"/>
+        </w:rPr>
+        <w:t>оценим</w:t>
+      </w:r>
+      <w:proofErr w:type="spellEnd"/>
+      <w:r>
+        <w:rPr>
+          <w:lang w:val="uk-UA"/>
+        </w:rPr>
+        <w:t xml:space="preserve"> </w:t>
+      </w:r>
+      <w:proofErr w:type="spellStart"/>
+      <w:r>
+        <w:rPr>
+          <w:lang w:val="uk-UA"/>
+        </w:rPr>
+        <w:t>сколько</w:t>
+      </w:r>
+      <w:proofErr w:type="spellEnd"/>
+      <w:r>
+        <w:rPr>
+          <w:lang w:val="uk-UA"/>
+        </w:rPr>
+        <w:t xml:space="preserve"> </w:t>
+      </w:r>
+      <w:proofErr w:type="spellStart"/>
+      <w:r>
+        <w:rPr>
+          <w:lang w:val="uk-UA"/>
+        </w:rPr>
+        <w:t>надо</w:t>
+      </w:r>
+      <w:proofErr w:type="spellEnd"/>
+      <w:r>
+        <w:rPr>
+          <w:lang w:val="uk-UA"/>
+        </w:rPr>
+        <w:t xml:space="preserve">, </w:t>
+      </w:r>
+      <w:proofErr w:type="spellStart"/>
+      <w:r>
+        <w:rPr>
+          <w:lang w:val="uk-UA"/>
+        </w:rPr>
+        <w:t>что</w:t>
+      </w:r>
+      <w:proofErr w:type="spellEnd"/>
+      <w:r>
+        <w:rPr>
+          <w:lang w:val="uk-UA"/>
+        </w:rPr>
+        <w:t xml:space="preserve"> б самому добавлять? </w:t>
+      </w:r>
+    </w:p>
+    <w:p>
+      <w:pPr>
+        <w:pStyle w:val="a4"/>
+      </w:pPr>
+      <w:r>
+        <w:rPr>
+          <w:lang w:val="uk-UA"/>
+        </w:rPr>
+        <w:t xml:space="preserve">для начала </w:t>
+      </w:r>
+      <w:proofErr w:type="spellStart"/>
+      <w:r>
+        <w:rPr>
+          <w:lang w:val="uk-UA"/>
+        </w:rPr>
+        <w:t>нужна</w:t>
+      </w:r>
+      <w:proofErr w:type="spellEnd"/>
+      <w:r>
+        <w:rPr>
+          <w:lang w:val="uk-UA"/>
+        </w:rPr>
+        <w:t xml:space="preserve"> </w:t>
+      </w:r>
+      <w:proofErr w:type="spellStart"/>
+      <w:r>
+        <w:rPr>
+          <w:lang w:val="uk-UA"/>
+        </w:rPr>
+        <w:t>отдельная</w:t>
+      </w:r>
+      <w:proofErr w:type="spellEnd"/>
+      <w:r>
+        <w:rPr>
+          <w:lang w:val="uk-UA"/>
+        </w:rPr>
+        <w:t xml:space="preserve"> </w:t>
+      </w:r>
+      <w:proofErr w:type="spellStart"/>
+      <w:r>
+        <w:rPr>
+          <w:lang w:val="uk-UA"/>
+        </w:rPr>
+        <w:t>бд</w:t>
+      </w:r>
+      <w:proofErr w:type="spellEnd"/>
+      <w:r>
+        <w:rPr>
+          <w:lang w:val="uk-UA"/>
+        </w:rPr>
+        <w:t xml:space="preserve">. </w:t>
+      </w:r>
+      <w:proofErr w:type="spellStart"/>
+      <w:r>
+        <w:rPr>
+          <w:lang w:val="uk-UA"/>
+        </w:rPr>
+        <w:t>отдельный</w:t>
+      </w:r>
+      <w:proofErr w:type="spellEnd"/>
+      <w:r>
+        <w:rPr>
+          <w:lang w:val="uk-UA"/>
+        </w:rPr>
+        <w:t xml:space="preserve"> </w:t>
+      </w:r>
+      <w:proofErr w:type="spellStart"/>
+      <w:r>
+        <w:rPr>
+          <w:lang w:val="uk-UA"/>
+        </w:rPr>
+        <w:t>функционал</w:t>
+      </w:r>
+      <w:proofErr w:type="spellEnd"/>
+      <w:r>
+        <w:rPr>
+          <w:lang w:val="uk-UA"/>
+        </w:rPr>
+        <w:t xml:space="preserve"> для </w:t>
+      </w:r>
+      <w:proofErr w:type="spellStart"/>
+      <w:r>
+        <w:rPr>
+          <w:lang w:val="uk-UA"/>
+        </w:rPr>
+        <w:t>добав</w:t>
+      </w:r>
+      <w:proofErr w:type="spellEnd"/>
+      <w:r>
+        <w:rPr>
+          <w:lang w:val="uk-UA"/>
+        </w:rPr>
+        <w:t>/</w:t>
+      </w:r>
+      <w:proofErr w:type="spellStart"/>
+      <w:r>
+        <w:rPr>
+          <w:lang w:val="uk-UA"/>
+        </w:rPr>
+        <w:t>изменения</w:t>
+      </w:r>
+      <w:proofErr w:type="spellEnd"/>
+      <w:r>
+        <w:rPr>
+          <w:lang w:val="uk-UA"/>
+        </w:rPr>
+        <w:t xml:space="preserve"> </w:t>
+      </w:r>
+      <w:proofErr w:type="spellStart"/>
+      <w:r>
+        <w:rPr>
+          <w:lang w:val="uk-UA"/>
+        </w:rPr>
+        <w:t>этих</w:t>
+      </w:r>
+      <w:proofErr w:type="spellEnd"/>
+      <w:r>
+        <w:rPr>
+          <w:lang w:val="uk-UA"/>
+        </w:rPr>
+        <w:t xml:space="preserve"> </w:t>
+      </w:r>
+      <w:proofErr w:type="spellStart"/>
+      <w:r>
+        <w:rPr>
+          <w:lang w:val="uk-UA"/>
+        </w:rPr>
+        <w:t>данных</w:t>
+      </w:r>
+      <w:proofErr w:type="spellEnd"/>
+      <w:r>
+        <w:rPr>
+          <w:lang w:val="uk-UA"/>
+        </w:rPr>
+        <w:t xml:space="preserve"> на </w:t>
+      </w:r>
+      <w:proofErr w:type="spellStart"/>
+      <w:r>
+        <w:rPr>
+          <w:lang w:val="uk-UA"/>
+        </w:rPr>
+        <w:t>нужный</w:t>
+      </w:r>
+      <w:proofErr w:type="spellEnd"/>
+      <w:r>
+        <w:rPr>
+          <w:lang w:val="uk-UA"/>
+        </w:rPr>
+        <w:t xml:space="preserve"> </w:t>
+      </w:r>
+      <w:proofErr w:type="spellStart"/>
+      <w:r>
+        <w:rPr>
+          <w:lang w:val="uk-UA"/>
+        </w:rPr>
+        <w:t>токен</w:t>
+      </w:r>
+      <w:proofErr w:type="spellEnd"/>
+      <w:r>
+        <w:rPr>
+          <w:lang w:val="uk-UA"/>
+        </w:rPr>
+        <w:t xml:space="preserve">. + </w:t>
+      </w:r>
+      <w:proofErr w:type="spellStart"/>
+      <w:r>
+        <w:rPr>
+          <w:lang w:val="uk-UA"/>
+        </w:rPr>
+        <w:t>синхронизация</w:t>
+      </w:r>
+      <w:proofErr w:type="spellEnd"/>
+      <w:r>
+        <w:rPr>
+          <w:lang w:val="uk-UA"/>
+        </w:rPr>
+        <w:t xml:space="preserve"> с </w:t>
+      </w:r>
+      <w:proofErr w:type="spellStart"/>
+      <w:r>
+        <w:rPr>
+          <w:lang w:val="uk-UA"/>
+        </w:rPr>
+        <w:t>бд</w:t>
+      </w:r>
+      <w:proofErr w:type="spellEnd"/>
+      <w:r>
+        <w:rPr>
+          <w:lang w:val="uk-UA"/>
+        </w:rPr>
+        <w:t xml:space="preserve"> </w:t>
+      </w:r>
+      <w:proofErr w:type="spellStart"/>
+      <w:r>
+        <w:rPr>
+          <w:lang w:val="uk-UA"/>
+        </w:rPr>
+        <w:t>эфира</w:t>
+      </w:r>
+      <w:proofErr w:type="spellEnd"/>
+      <w:r>
+        <w:rPr>
+          <w:lang w:val="uk-UA"/>
+        </w:rPr>
+        <w:t xml:space="preserve">. я думаю тут </w:t>
+      </w:r>
+      <w:proofErr w:type="spellStart"/>
+      <w:r>
+        <w:rPr>
+          <w:lang w:val="uk-UA"/>
+        </w:rPr>
+        <w:t>работы</w:t>
+      </w:r>
+      <w:proofErr w:type="spellEnd"/>
+      <w:r>
+        <w:rPr>
+          <w:lang w:val="uk-UA"/>
+        </w:rPr>
+        <w:t xml:space="preserve"> дня 3-4</w:t>
+      </w:r>
+    </w:p>
+    <w:p>
+      <w:pPr>
+        <w:pStyle w:val="a4"/>
+        <w:rPr>
+          <w:lang w:val="ru-RU"/>
+        </w:rPr>
+      </w:pPr>
+      <w:r>
+        <w:rPr>
+          <w:lang w:val="ru-RU"/>
+        </w:rPr>
+        <w:t>1. Название кошелька</w:t>
+      </w:r>
+    </w:p>
+    <w:p>
+      <w:pPr>
+        <w:pStyle w:val="a4"/>
+        <w:rPr>
+          <w:lang w:val="ru-RU"/>
+        </w:rPr>
+      </w:pPr>
+      <w:r>
+        <w:rPr>
+          <w:lang w:val="ru-RU"/>
+        </w:rPr>
+        <w:t>2. Информация о токенах</w:t>
+      </w:r>
+      <w:proofErr w:type="gramStart"/>
+      <w:r>
+        <w:rPr>
+          <w:lang w:val="ru-RU"/>
+        </w:rPr>
+        <w:t xml:space="preserve"> :</w:t>
+      </w:r>
+      <w:proofErr w:type="gramEnd"/>
+      <w:r>
+        <w:rPr>
+          <w:lang w:val="ru-RU"/>
+        </w:rPr>
+        <w:t xml:space="preserve"> название, сокращенное название, адрес, количество знаков после запятой </w:t>
+      </w:r>
+    </w:p>
+    <w:p>
+      <w:pPr>
+        <w:pStyle w:val="a4"/>
+        <w:rPr>
+          <w:lang w:val="ru-RU"/>
+        </w:rPr>
+      </w:pPr>
+      <w:r>
+        <w:rPr>
+          <w:lang w:val="ru-RU"/>
+        </w:rPr>
+        <w:t>3.  Смарт контракты</w:t>
+      </w:r>
+      <w:proofErr w:type="gramStart"/>
+      <w:r>
+        <w:rPr>
+          <w:lang w:val="ru-RU"/>
+        </w:rPr>
+        <w:t xml:space="preserve"> :</w:t>
+      </w:r>
+      <w:proofErr w:type="gramEnd"/>
+      <w:r>
+        <w:rPr>
+          <w:lang w:val="ru-RU"/>
+        </w:rPr>
+        <w:t xml:space="preserve"> название, дата создания, ссылка на сайт</w:t>
+      </w:r>
+      <w:bookmarkStart w:id="0" w:name="_GoBack"/>
+      <w:bookmarkEnd w:id="0"/>
+    </w:p>
+    <w:p>
+      <w:pPr>
         <w:ind w:left="360"/>
         <w:rPr>
           <w:lang w:val="uk-UA"/>
@@ -2798,8 +3268,20 @@
         </w:rPr>
       </w:pPr>
     </w:p>
-    <w:p/>
-    <w:p/>
+    <w:p>
+      <w:pPr>
+        <w:rPr>
+          <w:lang w:val="ru-RU"/>
+        </w:rPr>
+      </w:pPr>
+    </w:p>
+    <w:p>
+      <w:pPr>
+        <w:rPr>
+          <w:lang w:val="ru-RU"/>
+        </w:rPr>
+      </w:pPr>
+    </w:p>
     <w:p>
       <w:pPr>
         <w:rPr>
@@ -2825,8 +3307,8 @@
 </file>
 
 <file path=word/numbering.xml><?xml version="1.0" encoding="utf-8"?>
-<w:numbering xmlns:wpc="http://schemas.microsoft.com/office/word/2010/wordprocessingCanvas" xmlns:cx="http://schemas.microsoft.com/office/drawing/2014/chartex" xmlns:cx1="http://schemas.microsoft.com/office/drawing/2015/9/8/chartex" xmlns:cx2="http://schemas.microsoft.com/office/drawing/2015/10/21/chartex" xmlns:cx3="http://schemas.microsoft.com/office/drawing/2016/5/9/chartex" xmlns:cx4="http://schemas.microsoft.com/office/drawing/2016/5/10/chartex" xmlns:cx5="http://schemas.microsoft.com/office/drawing/2016/5/11/chartex" xmlns:cx6="http://schemas.microsoft.com/office/drawing/2016/5/12/chartex" xmlns:cx7="http://schemas.microsoft.com/office/drawing/2016/5/13/chartex" xmlns:cx8="http://schemas.microsoft.com/office/drawing/2016/5/14/chartex" xmlns:mc="http://schemas.openxmlformats.org/markup-compatibility/2006" xmlns:aink="http://schemas.microsoft.com/office/drawing/2016/ink" xmlns:am3d="http://schemas.microsoft.com/office/drawing/2017/model3d" xmlns:o="urn:schemas-microsoft-com:office:office" xmlns:r="http://schemas.openxmlformats.org/officeDocument/2006/relationships" xmlns:m="http://schemas.openxmlformats.org/officeDocument/2006/math" xmlns:v="urn:schemas-microsoft-com:vml" xmlns:wp14="http://schemas.microsoft.com/office/word/2010/wordprocessingDrawing" xmlns:wp="http://schemas.openxmlformats.org/drawingml/2006/wordprocessingDrawing" xmlns:w10="urn:schemas-microsoft-com:office:word" xmlns:w="http://schemas.openxmlformats.org/wordprocessingml/2006/main" xmlns:w14="http://schemas.microsoft.com/office/word/2010/wordml" xmlns:w15="http://schemas.microsoft.com/office/word/2012/wordml" xmlns:w16cid="http://schemas.microsoft.com/office/word/2016/wordml/cid" xmlns:w16se="http://schemas.microsoft.com/office/word/2015/wordml/symex" xmlns:wpg="http://schemas.microsoft.com/office/word/2010/wordprocessingGroup" xmlns:wpi="http://schemas.microsoft.com/office/word/2010/wordprocessingInk" xmlns:wne="http://schemas.microsoft.com/office/word/2006/wordml" xmlns:wps="http://schemas.microsoft.com/office/word/2010/wordprocessingShape" mc:Ignorable="w14 w15 w16se w16cid wp14">
-  <w:abstractNum w:abstractNumId="0" w15:restartNumberingAfterBreak="0">
+<w:numbering xmlns:wpc="http://schemas.microsoft.com/office/word/2010/wordprocessingCanvas" xmlns:mc="http://schemas.openxmlformats.org/markup-compatibility/2006" xmlns:o="urn:schemas-microsoft-com:office:office" xmlns:r="http://schemas.openxmlformats.org/officeDocument/2006/relationships" xmlns:m="http://schemas.openxmlformats.org/officeDocument/2006/math" xmlns:v="urn:schemas-microsoft-com:vml" xmlns:wp14="http://schemas.microsoft.com/office/word/2010/wordprocessingDrawing" xmlns:wp="http://schemas.openxmlformats.org/drawingml/2006/wordprocessingDrawing" xmlns:w10="urn:schemas-microsoft-com:office:word" xmlns:w="http://schemas.openxmlformats.org/wordprocessingml/2006/main" xmlns:w14="http://schemas.microsoft.com/office/word/2010/wordml" xmlns:wpg="http://schemas.microsoft.com/office/word/2010/wordprocessingGroup" xmlns:wpi="http://schemas.microsoft.com/office/word/2010/wordprocessingInk" xmlns:wne="http://schemas.microsoft.com/office/word/2006/wordml" xmlns:wps="http://schemas.microsoft.com/office/word/2010/wordprocessingShape" mc:Ignorable="w14 wp14">
+  <w:abstractNum w:abstractNumId="0">
     <w:nsid w:val="1663026B"/>
     <w:multiLevelType w:val="hybridMultilevel"/>
     <w:tmpl w:val="DDE059A0"/>
@@ -2912,7 +3394,7 @@
       </w:pPr>
     </w:lvl>
   </w:abstractNum>
-  <w:abstractNum w:abstractNumId="1" w15:restartNumberingAfterBreak="0">
+  <w:abstractNum w:abstractNumId="1">
     <w:nsid w:val="20A803D4"/>
     <w:multiLevelType w:val="hybridMultilevel"/>
     <w:tmpl w:val="F4D8CD16"/>
@@ -3001,7 +3483,7 @@
       </w:pPr>
     </w:lvl>
   </w:abstractNum>
-  <w:abstractNum w:abstractNumId="2" w15:restartNumberingAfterBreak="0">
+  <w:abstractNum w:abstractNumId="2">
     <w:nsid w:val="2D584155"/>
     <w:multiLevelType w:val="hybridMultilevel"/>
     <w:tmpl w:val="14DA574C"/>
@@ -3100,7 +3582,7 @@
 </file>
 
 <file path=word/styles.xml><?xml version="1.0" encoding="utf-8"?>
-<w:styles xmlns:mc="http://schemas.openxmlformats.org/markup-compatibility/2006" xmlns:r="http://schemas.openxmlformats.org/officeDocument/2006/relationships" xmlns:w="http://schemas.openxmlformats.org/wordprocessingml/2006/main" xmlns:w14="http://schemas.microsoft.com/office/word/2010/wordml" xmlns:w15="http://schemas.microsoft.com/office/word/2012/wordml" xmlns:w16cid="http://schemas.microsoft.com/office/word/2016/wordml/cid" xmlns:w16se="http://schemas.microsoft.com/office/word/2015/wordml/symex" mc:Ignorable="w14 w15 w16se w16cid">
+<w:styles xmlns:mc="http://schemas.openxmlformats.org/markup-compatibility/2006" xmlns:r="http://schemas.openxmlformats.org/officeDocument/2006/relationships" xmlns:w="http://schemas.openxmlformats.org/wordprocessingml/2006/main" xmlns:w14="http://schemas.microsoft.com/office/word/2010/wordml" mc:Ignorable="w14">
   <w:docDefaults>
     <w:rPrDefault>
       <w:rPr>
@@ -3116,382 +3598,144 @@
       </w:pPr>
     </w:pPrDefault>
   </w:docDefaults>
-  <w:latentStyles w:defLockedState="0" w:defUIPriority="99" w:defSemiHidden="0" w:defUnhideWhenUsed="0" w:defQFormat="0" w:count="375">
-    <w:lsdException w:name="Normal" w:uiPriority="0" w:qFormat="1"/>
-    <w:lsdException w:name="heading 1" w:uiPriority="9" w:qFormat="1"/>
-    <w:lsdException w:name="heading 2" w:semiHidden="1" w:uiPriority="9" w:unhideWhenUsed="1" w:qFormat="1"/>
-    <w:lsdException w:name="heading 3" w:semiHidden="1" w:uiPriority="9" w:unhideWhenUsed="1" w:qFormat="1"/>
-    <w:lsdException w:name="heading 4" w:semiHidden="1" w:uiPriority="9" w:unhideWhenUsed="1" w:qFormat="1"/>
-    <w:lsdException w:name="heading 5" w:semiHidden="1" w:uiPriority="9" w:unhideWhenUsed="1" w:qFormat="1"/>
-    <w:lsdException w:name="heading 6" w:semiHidden="1" w:uiPriority="9" w:unhideWhenUsed="1" w:qFormat="1"/>
-    <w:lsdException w:name="heading 7" w:semiHidden="1" w:uiPriority="9" w:unhideWhenUsed="1" w:qFormat="1"/>
-    <w:lsdException w:name="heading 8" w:semiHidden="1" w:uiPriority="9" w:unhideWhenUsed="1" w:qFormat="1"/>
-    <w:lsdException w:name="heading 9" w:semiHidden="1" w:uiPriority="9" w:unhideWhenUsed="1" w:qFormat="1"/>
-    <w:lsdException w:name="index 1" w:semiHidden="1" w:unhideWhenUsed="1"/>
-    <w:lsdException w:name="index 2" w:semiHidden="1" w:unhideWhenUsed="1"/>
-    <w:lsdException w:name="index 3" w:semiHidden="1" w:unhideWhenUsed="1"/>
-    <w:lsdException w:name="index 4" w:semiHidden="1" w:unhideWhenUsed="1"/>
-    <w:lsdException w:name="index 5" w:semiHidden="1" w:unhideWhenUsed="1"/>
-    <w:lsdException w:name="index 6" w:semiHidden="1" w:unhideWhenUsed="1"/>
-    <w:lsdException w:name="index 7" w:semiHidden="1" w:unhideWhenUsed="1"/>
-    <w:lsdException w:name="index 8" w:semiHidden="1" w:unhideWhenUsed="1"/>
-    <w:lsdException w:name="index 9" w:semiHidden="1" w:unhideWhenUsed="1"/>
-    <w:lsdException w:name="toc 1" w:semiHidden="1" w:uiPriority="39" w:unhideWhenUsed="1"/>
-    <w:lsdException w:name="toc 2" w:semiHidden="1" w:uiPriority="39" w:unhideWhenUsed="1"/>
-    <w:lsdException w:name="toc 3" w:semiHidden="1" w:uiPriority="39" w:unhideWhenUsed="1"/>
-    <w:lsdException w:name="toc 4" w:semiHidden="1" w:uiPriority="39" w:unhideWhenUsed="1"/>
-    <w:lsdException w:name="toc 5" w:semiHidden="1" w:uiPriority="39" w:unhideWhenUsed="1"/>
-    <w:lsdException w:name="toc 6" w:semiHidden="1" w:uiPriority="39" w:unhideWhenUsed="1"/>
-    <w:lsdException w:name="toc 7" w:semiHidden="1" w:uiPriority="39" w:unhideWhenUsed="1"/>
-    <w:lsdException w:name="toc 8" w:semiHidden="1" w:uiPriority="39" w:unhideWhenUsed="1"/>
-    <w:lsdException w:name="toc 9" w:semiHidden="1" w:uiPriority="39" w:unhideWhenUsed="1"/>
-    <w:lsdException w:name="Normal Indent" w:semiHidden="1" w:unhideWhenUsed="1"/>
-    <w:lsdException w:name="footnote text" w:semiHidden="1" w:unhideWhenUsed="1"/>
-    <w:lsdException w:name="annotation text" w:semiHidden="1" w:unhideWhenUsed="1"/>
-    <w:lsdException w:name="header" w:semiHidden="1" w:unhideWhenUsed="1"/>
-    <w:lsdException w:name="footer" w:semiHidden="1" w:unhideWhenUsed="1"/>
-    <w:lsdException w:name="index heading" w:semiHidden="1" w:unhideWhenUsed="1"/>
-    <w:lsdException w:name="caption" w:semiHidden="1" w:uiPriority="35" w:unhideWhenUsed="1" w:qFormat="1"/>
-    <w:lsdException w:name="table of figures" w:semiHidden="1" w:unhideWhenUsed="1"/>
-    <w:lsdException w:name="envelope address" w:semiHidden="1" w:unhideWhenUsed="1"/>
-    <w:lsdException w:name="envelope return" w:semiHidden="1" w:unhideWhenUsed="1"/>
-    <w:lsdException w:name="footnote reference" w:semiHidden="1" w:unhideWhenUsed="1"/>
-    <w:lsdException w:name="annotation reference" w:semiHidden="1" w:unhideWhenUsed="1"/>
-    <w:lsdException w:name="line number" w:semiHidden="1" w:unhideWhenUsed="1"/>
-    <w:lsdException w:name="page number" w:semiHidden="1" w:unhideWhenUsed="1"/>
-    <w:lsdException w:name="endnote reference" w:semiHidden="1" w:unhideWhenUsed="1"/>
-    <w:lsdException w:name="endnote text" w:semiHidden="1" w:unhideWhenUsed="1"/>
-    <w:lsdException w:name="table of authorities" w:semiHidden="1" w:unhideWhenUsed="1"/>
-    <w:lsdException w:name="macro" w:semiHidden="1" w:unhideWhenUsed="1"/>
-    <w:lsdException w:name="toa heading" w:semiHidden="1" w:unhideWhenUsed="1"/>
-    <w:lsdException w:name="List" w:semiHidden="1" w:unhideWhenUsed="1"/>
-    <w:lsdException w:name="List Bullet" w:semiHidden="1" w:unhideWhenUsed="1"/>
-    <w:lsdException w:name="List Number" w:semiHidden="1" w:unhideWhenUsed="1"/>
-    <w:lsdException w:name="List 2" w:semiHidden="1" w:unhideWhenUsed="1"/>
-    <w:lsdException w:name="List 3" w:semiHidden="1" w:unhideWhenUsed="1"/>
-    <w:lsdException w:name="List 4" w:semiHidden="1" w:unhideWhenUsed="1"/>
-    <w:lsdException w:name="List 5" w:semiHidden="1" w:unhideWhenUsed="1"/>
-    <w:lsdException w:name="List Bullet 2" w:semiHidden="1" w:unhideWhenUsed="1"/>
-    <w:lsdException w:name="List Bullet 3" w:semiHidden="1" w:unhideWhenUsed="1"/>
-    <w:lsdException w:name="List Bullet 4" w:semiHidden="1" w:unhideWhenUsed="1"/>
-    <w:lsdException w:name="List Bullet 5" w:semiHidden="1" w:unhideWhenUsed="1"/>
-    <w:lsdException w:name="List Number 2" w:semiHidden="1" w:unhideWhenUsed="1"/>
-    <w:lsdException w:name="List Number 3" w:semiHidden="1" w:unhideWhenUsed="1"/>
-    <w:lsdException w:name="List Number 4" w:semiHidden="1" w:unhideWhenUsed="1"/>
-    <w:lsdException w:name="List Number 5" w:semiHidden="1" w:unhideWhenUsed="1"/>
-    <w:lsdException w:name="Title" w:uiPriority="10" w:qFormat="1"/>
-    <w:lsdException w:name="Closing" w:semiHidden="1" w:unhideWhenUsed="1"/>
-    <w:lsdException w:name="Signature" w:semiHidden="1" w:unhideWhenUsed="1"/>
-    <w:lsdException w:name="Default Paragraph Font" w:semiHidden="1" w:uiPriority="1" w:unhideWhenUsed="1"/>
-    <w:lsdException w:name="Body Text" w:semiHidden="1" w:unhideWhenUsed="1"/>
-    <w:lsdException w:name="Body Text Indent" w:semiHidden="1" w:unhideWhenUsed="1"/>
-    <w:lsdException w:name="List Continue" w:semiHidden="1" w:unhideWhenUsed="1"/>
-    <w:lsdException w:name="List Continue 2" w:semiHidden="1" w:unhideWhenUsed="1"/>
-    <w:lsdException w:name="List Continue 3" w:semiHidden="1" w:unhideWhenUsed="1"/>
-    <w:lsdException w:name="List Continue 4" w:semiHidden="1" w:unhideWhenUsed="1"/>
-    <w:lsdException w:name="List Continue 5" w:semiHidden="1" w:unhideWhenUsed="1"/>
-    <w:lsdException w:name="Message Header" w:semiHidden="1" w:unhideWhenUsed="1"/>
-    <w:lsdException w:name="Subtitle" w:uiPriority="11" w:qFormat="1"/>
-    <w:lsdException w:name="Salutation" w:semiHidden="1" w:unhideWhenUsed="1"/>
-    <w:lsdException w:name="Date" w:semiHidden="1" w:unhideWhenUsed="1"/>
-    <w:lsdException w:name="Body Text First Indent" w:semiHidden="1" w:unhideWhenUsed="1"/>
-    <w:lsdException w:name="Body Text First Indent 2" w:semiHidden="1" w:unhideWhenUsed="1"/>
-    <w:lsdException w:name="Note Heading" w:semiHidden="1" w:unhideWhenUsed="1"/>
-    <w:lsdException w:name="Body Text 2" w:semiHidden="1" w:unhideWhenUsed="1"/>
-    <w:lsdException w:name="Body Text 3" w:semiHidden="1" w:unhideWhenUsed="1"/>
-    <w:lsdException w:name="Body Text Indent 2" w:semiHidden="1" w:unhideWhenUsed="1"/>
-    <w:lsdException w:name="Body Text Indent 3" w:semiHidden="1" w:unhideWhenUsed="1"/>
-    <w:lsdException w:name="Block Text" w:semiHidden="1" w:unhideWhenUsed="1"/>
-    <w:lsdException w:name="Hyperlink" w:semiHidden="1" w:unhideWhenUsed="1"/>
-    <w:lsdException w:name="FollowedHyperlink" w:semiHidden="1" w:unhideWhenUsed="1"/>
-    <w:lsdException w:name="Strong" w:uiPriority="22" w:qFormat="1"/>
-    <w:lsdException w:name="Emphasis" w:uiPriority="20" w:qFormat="1"/>
-    <w:lsdException w:name="Document Map" w:semiHidden="1" w:unhideWhenUsed="1"/>
-    <w:lsdException w:name="Plain Text" w:semiHidden="1" w:unhideWhenUsed="1"/>
-    <w:lsdException w:name="E-mail Signature" w:semiHidden="1" w:unhideWhenUsed="1"/>
-    <w:lsdException w:name="HTML Top of Form" w:semiHidden="1" w:unhideWhenUsed="1"/>
-    <w:lsdException w:name="HTML Bottom of Form" w:semiHidden="1" w:unhideWhenUsed="1"/>
-    <w:lsdException w:name="Normal (Web)" w:semiHidden="1" w:unhideWhenUsed="1"/>
-    <w:lsdException w:name="HTML Acronym" w:semiHidden="1" w:unhideWhenUsed="1"/>
-    <w:lsdException w:name="HTML Address" w:semiHidden="1" w:unhideWhenUsed="1"/>
-    <w:lsdException w:name="HTML Cite" w:semiHidden="1" w:unhideWhenUsed="1"/>
-    <w:lsdException w:name="HTML Code" w:semiHidden="1" w:unhideWhenUsed="1"/>
-    <w:lsdException w:name="HTML Definition" w:semiHidden="1" w:unhideWhenUsed="1"/>
-    <w:lsdException w:name="HTML Keyboard" w:semiHidden="1" w:unhideWhenUsed="1"/>
-    <w:lsdException w:name="HTML Preformatted" w:semiHidden="1" w:unhideWhenUsed="1"/>
-    <w:lsdException w:name="HTML Sample" w:semiHidden="1" w:unhideWhenUsed="1"/>
-    <w:lsdException w:name="HTML Typewriter" w:semiHidden="1" w:unhideWhenUsed="1"/>
-    <w:lsdException w:name="HTML Variable" w:semiHidden="1" w:unhideWhenUsed="1"/>
-    <w:lsdException w:name="Normal Table" w:semiHidden="1" w:unhideWhenUsed="1"/>
-    <w:lsdException w:name="annotation subject" w:semiHidden="1" w:unhideWhenUsed="1"/>
-    <w:lsdException w:name="No List" w:semiHidden="1" w:unhideWhenUsed="1"/>
-    <w:lsdException w:name="Outline List 1" w:semiHidden="1" w:unhideWhenUsed="1"/>
-    <w:lsdException w:name="Outline List 2" w:semiHidden="1" w:unhideWhenUsed="1"/>
-    <w:lsdException w:name="Outline List 3" w:semiHidden="1" w:unhideWhenUsed="1"/>
-    <w:lsdException w:name="Table Simple 1" w:semiHidden="1" w:unhideWhenUsed="1"/>
-    <w:lsdException w:name="Table Simple 2" w:semiHidden="1" w:unhideWhenUsed="1"/>
-    <w:lsdException w:name="Table Simple 3" w:semiHidden="1" w:unhideWhenUsed="1"/>
-    <w:lsdException w:name="Table Classic 1" w:semiHidden="1" w:unhideWhenUsed="1"/>
-    <w:lsdException w:name="Table Classic 2" w:semiHidden="1" w:unhideWhenUsed="1"/>
-    <w:lsdException w:name="Table Classic 3" w:semiHidden="1" w:unhideWhenUsed="1"/>
-    <w:lsdException w:name="Table Classic 4" w:semiHidden="1" w:unhideWhenUsed="1"/>
-    <w:lsdException w:name="Table Colorful 1" w:semiHidden="1" w:unhideWhenUsed="1"/>
-    <w:lsdException w:name="Table Colorful 2" w:semiHidden="1" w:unhideWhenUsed="1"/>
-    <w:lsdException w:name="Table Colorful 3" w:semiHidden="1" w:unhideWhenUsed="1"/>
-    <w:lsdException w:name="Table Columns 1" w:semiHidden="1" w:unhideWhenUsed="1"/>
-    <w:lsdException w:name="Table Columns 2" w:semiHidden="1" w:unhideWhenUsed="1"/>
-    <w:lsdException w:name="Table Columns 3" w:semiHidden="1" w:unhideWhenUsed="1"/>
-    <w:lsdException w:name="Table Columns 4" w:semiHidden="1" w:unhideWhenUsed="1"/>
-    <w:lsdException w:name="Table Columns 5" w:semiHidden="1" w:unhideWhenUsed="1"/>
-    <w:lsdException w:name="Table Grid 1" w:semiHidden="1" w:unhideWhenUsed="1"/>
-    <w:lsdException w:name="Table Grid 2" w:semiHidden="1" w:unhideWhenUsed="1"/>
-    <w:lsdException w:name="Table Grid 3" w:semiHidden="1" w:unhideWhenUsed="1"/>
-    <w:lsdException w:name="Table Grid 4" w:semiHidden="1" w:unhideWhenUsed="1"/>
-    <w:lsdException w:name="Table Grid 5" w:semiHidden="1" w:unhideWhenUsed="1"/>
-    <w:lsdException w:name="Table Grid 6" w:semiHidden="1" w:unhideWhenUsed="1"/>
-    <w:lsdException w:name="Table Grid 7" w:semiHidden="1" w:unhideWhenUsed="1"/>
-    <w:lsdException w:name="Table Grid 8" w:semiHidden="1" w:unhideWhenUsed="1"/>
-    <w:lsdException w:name="Table List 1" w:semiHidden="1" w:unhideWhenUsed="1"/>
-    <w:lsdException w:name="Table List 2" w:semiHidden="1" w:unhideWhenUsed="1"/>
-    <w:lsdException w:name="Table List 3" w:semiHidden="1" w:unhideWhenUsed="1"/>
-    <w:lsdException w:name="Table List 4" w:semiHidden="1" w:unhideWhenUsed="1"/>
-    <w:lsdException w:name="Table List 5" w:semiHidden="1" w:unhideWhenUsed="1"/>
-    <w:lsdException w:name="Table List 6" w:semiHidden="1" w:unhideWhenUsed="1"/>
-    <w:lsdException w:name="Table List 7" w:semiHidden="1" w:unhideWhenUsed="1"/>
-    <w:lsdException w:name="Table List 8" w:semiHidden="1" w:unhideWhenUsed="1"/>
-    <w:lsdException w:name="Table 3D effects 1" w:semiHidden="1" w:unhideWhenUsed="1"/>
-    <w:lsdException w:name="Table 3D effects 2" w:semiHidden="1" w:unhideWhenUsed="1"/>
-    <w:lsdException w:name="Table 3D effects 3" w:semiHidden="1" w:unhideWhenUsed="1"/>
-    <w:lsdException w:name="Table Contemporary" w:semiHidden="1" w:unhideWhenUsed="1"/>
-    <w:lsdException w:name="Table Elegant" w:semiHidden="1" w:unhideWhenUsed="1"/>
-    <w:lsdException w:name="Table Professional" w:semiHidden="1" w:unhideWhenUsed="1"/>
-    <w:lsdException w:name="Table Subtle 1" w:semiHidden="1" w:unhideWhenUsed="1"/>
-    <w:lsdException w:name="Table Subtle 2" w:semiHidden="1" w:unhideWhenUsed="1"/>
-    <w:lsdException w:name="Table Web 1" w:semiHidden="1" w:unhideWhenUsed="1"/>
-    <w:lsdException w:name="Table Web 2" w:semiHidden="1" w:unhideWhenUsed="1"/>
-    <w:lsdException w:name="Table Web 3" w:semiHidden="1" w:unhideWhenUsed="1"/>
-    <w:lsdException w:name="Balloon Text" w:semiHidden="1" w:unhideWhenUsed="1"/>
-    <w:lsdException w:name="Table Grid" w:uiPriority="39"/>
-    <w:lsdException w:name="Table Theme" w:semiHidden="1" w:unhideWhenUsed="1"/>
-    <w:lsdException w:name="Placeholder Text" w:semiHidden="1"/>
-    <w:lsdException w:name="No Spacing" w:uiPriority="1" w:qFormat="1"/>
-    <w:lsdException w:name="Light Shading" w:uiPriority="60"/>
-    <w:lsdException w:name="Light List" w:uiPriority="61"/>
-    <w:lsdException w:name="Light Grid" w:uiPriority="62"/>
-    <w:lsdException w:name="Medium Shading 1" w:uiPriority="63"/>
-    <w:lsdException w:name="Medium Shading 2" w:uiPriority="64"/>
-    <w:lsdException w:name="Medium List 1" w:uiPriority="65"/>
-    <w:lsdException w:name="Medium List 2" w:uiPriority="66"/>
-    <w:lsdException w:name="Medium Grid 1" w:uiPriority="67"/>
-    <w:lsdException w:name="Medium Grid 2" w:uiPriority="68"/>
-    <w:lsdException w:name="Medium Grid 3" w:uiPriority="69"/>
-    <w:lsdException w:name="Dark List" w:uiPriority="70"/>
-    <w:lsdException w:name="Colorful Shading" w:uiPriority="71"/>
-    <w:lsdException w:name="Colorful List" w:uiPriority="72"/>
-    <w:lsdException w:name="Colorful Grid" w:uiPriority="73"/>
-    <w:lsdException w:name="Light Shading Accent 1" w:uiPriority="60"/>
-    <w:lsdException w:name="Light List Accent 1" w:uiPriority="61"/>
-    <w:lsdException w:name="Light Grid Accent 1" w:uiPriority="62"/>
-    <w:lsdException w:name="Medium Shading 1 Accent 1" w:uiPriority="63"/>
-    <w:lsdException w:name="Medium Shading 2 Accent 1" w:uiPriority="64"/>
-    <w:lsdException w:name="Medium List 1 Accent 1" w:uiPriority="65"/>
-    <w:lsdException w:name="Revision" w:semiHidden="1"/>
-    <w:lsdException w:name="List Paragraph" w:uiPriority="34" w:qFormat="1"/>
-    <w:lsdException w:name="Quote" w:uiPriority="29" w:qFormat="1"/>
-    <w:lsdException w:name="Intense Quote" w:uiPriority="30" w:qFormat="1"/>
-    <w:lsdException w:name="Medium List 2 Accent 1" w:uiPriority="66"/>
-    <w:lsdException w:name="Medium Grid 1 Accent 1" w:uiPriority="67"/>
-    <w:lsdException w:name="Medium Grid 2 Accent 1" w:uiPriority="68"/>
-    <w:lsdException w:name="Medium Grid 3 Accent 1" w:uiPriority="69"/>
-    <w:lsdException w:name="Dark List Accent 1" w:uiPriority="70"/>
-    <w:lsdException w:name="Colorful Shading Accent 1" w:uiPriority="71"/>
-    <w:lsdException w:name="Colorful List Accent 1" w:uiPriority="72"/>
-    <w:lsdException w:name="Colorful Grid Accent 1" w:uiPriority="73"/>
-    <w:lsdException w:name="Light Shading Accent 2" w:uiPriority="60"/>
-    <w:lsdException w:name="Light List Accent 2" w:uiPriority="61"/>
-    <w:lsdException w:name="Light Grid Accent 2" w:uiPriority="62"/>
-    <w:lsdException w:name="Medium Shading 1 Accent 2" w:uiPriority="63"/>
-    <w:lsdException w:name="Medium Shading 2 Accent 2" w:uiPriority="64"/>
-    <w:lsdException w:name="Medium List 1 Accent 2" w:uiPriority="65"/>
-    <w:lsdException w:name="Medium List 2 Accent 2" w:uiPriority="66"/>
-    <w:lsdException w:name="Medium Grid 1 Accent 2" w:uiPriority="67"/>
-    <w:lsdException w:name="Medium Grid 2 Accent 2" w:uiPriority="68"/>
-    <w:lsdException w:name="Medium Grid 3 Accent 2" w:uiPriority="69"/>
-    <w:lsdException w:name="Dark List Accent 2" w:uiPriority="70"/>
-    <w:lsdException w:name="Colorful Shading Accent 2" w:uiPriority="71"/>
-    <w:lsdException w:name="Colorful List Accent 2" w:uiPriority="72"/>
-    <w:lsdException w:name="Colorful Grid Accent 2" w:uiPriority="73"/>
-    <w:lsdException w:name="Light Shading Accent 3" w:uiPriority="60"/>
-    <w:lsdException w:name="Light List Accent 3" w:uiPriority="61"/>
-    <w:lsdException w:name="Light Grid Accent 3" w:uiPriority="62"/>
-    <w:lsdException w:name="Medium Shading 1 Accent 3" w:uiPriority="63"/>
-    <w:lsdException w:name="Medium Shading 2 Accent 3" w:uiPriority="64"/>
-    <w:lsdException w:name="Medium List 1 Accent 3" w:uiPriority="65"/>
-    <w:lsdException w:name="Medium List 2 Accent 3" w:uiPriority="66"/>
-    <w:lsdException w:name="Medium Grid 1 Accent 3" w:uiPriority="67"/>
-    <w:lsdException w:name="Medium Grid 2 Accent 3" w:uiPriority="68"/>
-    <w:lsdException w:name="Medium Grid 3 Accent 3" w:uiPriority="69"/>
-    <w:lsdException w:name="Dark List Accent 3" w:uiPriority="70"/>
-    <w:lsdException w:name="Colorful Shading Accent 3" w:uiPriority="71"/>
-    <w:lsdException w:name="Colorful List Accent 3" w:uiPriority="72"/>
-    <w:lsdException w:name="Colorful Grid Accent 3" w:uiPriority="73"/>
-    <w:lsdException w:name="Light Shading Accent 4" w:uiPriority="60"/>
-    <w:lsdException w:name="Light List Accent 4" w:uiPriority="61"/>
-    <w:lsdException w:name="Light Grid Accent 4" w:uiPriority="62"/>
-    <w:lsdException w:name="Medium Shading 1 Accent 4" w:uiPriority="63"/>
-    <w:lsdException w:name="Medium Shading 2 Accent 4" w:uiPriority="64"/>
-    <w:lsdException w:name="Medium List 1 Accent 4" w:uiPriority="65"/>
-    <w:lsdException w:name="Medium List 2 Accent 4" w:uiPriority="66"/>
-    <w:lsdException w:name="Medium Grid 1 Accent 4" w:uiPriority="67"/>
-    <w:lsdException w:name="Medium Grid 2 Accent 4" w:uiPriority="68"/>
-    <w:lsdException w:name="Medium Grid 3 Accent 4" w:uiPriority="69"/>
-    <w:lsdException w:name="Dark List Accent 4" w:uiPriority="70"/>
-    <w:lsdException w:name="Colorful Shading Accent 4" w:uiPriority="71"/>
-    <w:lsdException w:name="Colorful List Accent 4" w:uiPriority="72"/>
-    <w:lsdException w:name="Colorful Grid Accent 4" w:uiPriority="73"/>
-    <w:lsdException w:name="Light Shading Accent 5" w:uiPriority="60"/>
-    <w:lsdException w:name="Light List Accent 5" w:uiPriority="61"/>
-    <w:lsdException w:name="Light Grid Accent 5" w:uiPriority="62"/>
-    <w:lsdException w:name="Medium Shading 1 Accent 5" w:uiPriority="63"/>
-    <w:lsdException w:name="Medium Shading 2 Accent 5" w:uiPriority="64"/>
-    <w:lsdException w:name="Medium List 1 Accent 5" w:uiPriority="65"/>
-    <w:lsdException w:name="Medium List 2 Accent 5" w:uiPriority="66"/>
-    <w:lsdException w:name="Medium Grid 1 Accent 5" w:uiPriority="67"/>
-    <w:lsdException w:name="Medium Grid 2 Accent 5" w:uiPriority="68"/>
-    <w:lsdException w:name="Medium Grid 3 Accent 5" w:uiPriority="69"/>
-    <w:lsdException w:name="Dark List Accent 5" w:uiPriority="70"/>
-    <w:lsdException w:name="Colorful Shading Accent 5" w:uiPriority="71"/>
-    <w:lsdException w:name="Colorful List Accent 5" w:uiPriority="72"/>
-    <w:lsdException w:name="Colorful Grid Accent 5" w:uiPriority="73"/>
-    <w:lsdException w:name="Light Shading Accent 6" w:uiPriority="60"/>
-    <w:lsdException w:name="Light List Accent 6" w:uiPriority="61"/>
-    <w:lsdException w:name="Light Grid Accent 6" w:uiPriority="62"/>
-    <w:lsdException w:name="Medium Shading 1 Accent 6" w:uiPriority="63"/>
-    <w:lsdException w:name="Medium Shading 2 Accent 6" w:uiPriority="64"/>
-    <w:lsdException w:name="Medium List 1 Accent 6" w:uiPriority="65"/>
-    <w:lsdException w:name="Medium List 2 Accent 6" w:uiPriority="66"/>
-    <w:lsdException w:name="Medium Grid 1 Accent 6" w:uiPriority="67"/>
-    <w:lsdException w:name="Medium Grid 2 Accent 6" w:uiPriority="68"/>
-    <w:lsdException w:name="Medium Grid 3 Accent 6" w:uiPriority="69"/>
-    <w:lsdException w:name="Dark List Accent 6" w:uiPriority="70"/>
-    <w:lsdException w:name="Colorful Shading Accent 6" w:uiPriority="71"/>
-    <w:lsdException w:name="Colorful List Accent 6" w:uiPriority="72"/>
-    <w:lsdException w:name="Colorful Grid Accent 6" w:uiPriority="73"/>
-    <w:lsdException w:name="Subtle Emphasis" w:uiPriority="19" w:qFormat="1"/>
-    <w:lsdException w:name="Intense Emphasis" w:uiPriority="21" w:qFormat="1"/>
-    <w:lsdException w:name="Subtle Reference" w:uiPriority="31" w:qFormat="1"/>
-    <w:lsdException w:name="Intense Reference" w:uiPriority="32" w:qFormat="1"/>
-    <w:lsdException w:name="Book Title" w:uiPriority="33" w:qFormat="1"/>
-    <w:lsdException w:name="Bibliography" w:semiHidden="1" w:uiPriority="37" w:unhideWhenUsed="1"/>
-    <w:lsdException w:name="TOC Heading" w:semiHidden="1" w:uiPriority="39" w:unhideWhenUsed="1" w:qFormat="1"/>
-    <w:lsdException w:name="Plain Table 1" w:uiPriority="41"/>
-    <w:lsdException w:name="Plain Table 2" w:uiPriority="42"/>
-    <w:lsdException w:name="Plain Table 3" w:uiPriority="43"/>
-    <w:lsdException w:name="Plain Table 4" w:uiPriority="44"/>
-    <w:lsdException w:name="Plain Table 5" w:uiPriority="45"/>
-    <w:lsdException w:name="Grid Table Light" w:uiPriority="40"/>
-    <w:lsdException w:name="Grid Table 1 Light" w:uiPriority="46"/>
-    <w:lsdException w:name="Grid Table 2" w:uiPriority="47"/>
-    <w:lsdException w:name="Grid Table 3" w:uiPriority="48"/>
-    <w:lsdException w:name="Grid Table 4" w:uiPriority="49"/>
-    <w:lsdException w:name="Grid Table 5 Dark" w:uiPriority="50"/>
-    <w:lsdException w:name="Grid Table 6 Colorful" w:uiPriority="51"/>
-    <w:lsdException w:name="Grid Table 7 Colorful" w:uiPriority="52"/>
-    <w:lsdException w:name="Grid Table 1 Light Accent 1" w:uiPriority="46"/>
-    <w:lsdException w:name="Grid Table 2 Accent 1" w:uiPriority="47"/>
-    <w:lsdException w:name="Grid Table 3 Accent 1" w:uiPriority="48"/>
-    <w:lsdException w:name="Grid Table 4 Accent 1" w:uiPriority="49"/>
-    <w:lsdException w:name="Grid Table 5 Dark Accent 1" w:uiPriority="50"/>
-    <w:lsdException w:name="Grid Table 6 Colorful Accent 1" w:uiPriority="51"/>
-    <w:lsdException w:name="Grid Table 7 Colorful Accent 1" w:uiPriority="52"/>
-    <w:lsdException w:name="Grid Table 1 Light Accent 2" w:uiPriority="46"/>
-    <w:lsdException w:name="Grid Table 2 Accent 2" w:uiPriority="47"/>
-    <w:lsdException w:name="Grid Table 3 Accent 2" w:uiPriority="48"/>
-    <w:lsdException w:name="Grid Table 4 Accent 2" w:uiPriority="49"/>
-    <w:lsdException w:name="Grid Table 5 Dark Accent 2" w:uiPriority="50"/>
-    <w:lsdException w:name="Grid Table 6 Colorful Accent 2" w:uiPriority="51"/>
-    <w:lsdException w:name="Grid Table 7 Colorful Accent 2" w:uiPriority="52"/>
-    <w:lsdException w:name="Grid Table 1 Light Accent 3" w:uiPriority="46"/>
-    <w:lsdException w:name="Grid Table 2 Accent 3" w:uiPriority="47"/>
-    <w:lsdException w:name="Grid Table 3 Accent 3" w:uiPriority="48"/>
-    <w:lsdException w:name="Grid Table 4 Accent 3" w:uiPriority="49"/>
-    <w:lsdException w:name="Grid Table 5 Dark Accent 3" w:uiPriority="50"/>
-    <w:lsdException w:name="Grid Table 6 Colorful Accent 3" w:uiPriority="51"/>
-    <w:lsdException w:name="Grid Table 7 Colorful Accent 3" w:uiPriority="52"/>
-    <w:lsdException w:name="Grid Table 1 Light Accent 4" w:uiPriority="46"/>
-    <w:lsdException w:name="Grid Table 2 Accent 4" w:uiPriority="47"/>
-    <w:lsdException w:name="Grid Table 3 Accent 4" w:uiPriority="48"/>
-    <w:lsdException w:name="Grid Table 4 Accent 4" w:uiPriority="49"/>
-    <w:lsdException w:name="Grid Table 5 Dark Accent 4" w:uiPriority="50"/>
-    <w:lsdException w:name="Grid Table 6 Colorful Accent 4" w:uiPriority="51"/>
-    <w:lsdException w:name="Grid Table 7 Colorful Accent 4" w:uiPriority="52"/>
-    <w:lsdException w:name="Grid Table 1 Light Accent 5" w:uiPriority="46"/>
-    <w:lsdException w:name="Grid Table 2 Accent 5" w:uiPriority="47"/>
-    <w:lsdException w:name="Grid Table 3 Accent 5" w:uiPriority="48"/>
-    <w:lsdException w:name="Grid Table 4 Accent 5" w:uiPriority="49"/>
-    <w:lsdException w:name="Grid Table 5 Dark Accent 5" w:uiPriority="50"/>
-    <w:lsdException w:name="Grid Table 6 Colorful Accent 5" w:uiPriority="51"/>
-    <w:lsdException w:name="Grid Table 7 Colorful Accent 5" w:uiPriority="52"/>
-    <w:lsdException w:name="Grid Table 1 Light Accent 6" w:uiPriority="46"/>
-    <w:lsdException w:name="Grid Table 2 Accent 6" w:uiPriority="47"/>
-    <w:lsdException w:name="Grid Table 3 Accent 6" w:uiPriority="48"/>
-    <w:lsdException w:name="Grid Table 4 Accent 6" w:uiPriority="49"/>
-    <w:lsdException w:name="Grid Table 5 Dark Accent 6" w:uiPriority="50"/>
-    <w:lsdException w:name="Grid Table 6 Colorful Accent 6" w:uiPriority="51"/>
-    <w:lsdException w:name="Grid Table 7 Colorful Accent 6" w:uiPriority="52"/>
-    <w:lsdException w:name="List Table 1 Light" w:uiPriority="46"/>
-    <w:lsdException w:name="List Table 2" w:uiPriority="47"/>
-    <w:lsdException w:name="List Table 3" w:uiPriority="48"/>
-    <w:lsdException w:name="List Table 4" w:uiPriority="49"/>
-    <w:lsdException w:name="List Table 5 Dark" w:uiPriority="50"/>
-    <w:lsdException w:name="List Table 6 Colorful" w:uiPriority="51"/>
-    <w:lsdException w:name="List Table 7 Colorful" w:uiPriority="52"/>
-    <w:lsdException w:name="List Table 1 Light Accent 1" w:uiPriority="46"/>
-    <w:lsdException w:name="List Table 2 Accent 1" w:uiPriority="47"/>
-    <w:lsdException w:name="List Table 3 Accent 1" w:uiPriority="48"/>
-    <w:lsdException w:name="List Table 4 Accent 1" w:uiPriority="49"/>
-    <w:lsdException w:name="List Table 5 Dark Accent 1" w:uiPriority="50"/>
-    <w:lsdException w:name="List Table 6 Colorful Accent 1" w:uiPriority="51"/>
-    <w:lsdException w:name="List Table 7 Colorful Accent 1" w:uiPriority="52"/>
-    <w:lsdException w:name="List Table 1 Light Accent 2" w:uiPriority="46"/>
-    <w:lsdException w:name="List Table 2 Accent 2" w:uiPriority="47"/>
-    <w:lsdException w:name="List Table 3 Accent 2" w:uiPriority="48"/>
-    <w:lsdException w:name="List Table 4 Accent 2" w:uiPriority="49"/>
-    <w:lsdException w:name="List Table 5 Dark Accent 2" w:uiPriority="50"/>
-    <w:lsdException w:name="List Table 6 Colorful Accent 2" w:uiPriority="51"/>
-    <w:lsdException w:name="List Table 7 Colorful Accent 2" w:uiPriority="52"/>
-    <w:lsdException w:name="List Table 1 Light Accent 3" w:uiPriority="46"/>
-    <w:lsdException w:name="List Table 2 Accent 3" w:uiPriority="47"/>
-    <w:lsdException w:name="List Table 3 Accent 3" w:uiPriority="48"/>
-    <w:lsdException w:name="List Table 4 Accent 3" w:uiPriority="49"/>
-    <w:lsdException w:name="List Table 5 Dark Accent 3" w:uiPriority="50"/>
-    <w:lsdException w:name="List Table 6 Colorful Accent 3" w:uiPriority="51"/>
-    <w:lsdException w:name="List Table 7 Colorful Accent 3" w:uiPriority="52"/>
-    <w:lsdException w:name="List Table 1 Light Accent 4" w:uiPriority="46"/>
-    <w:lsdException w:name="List Table 2 Accent 4" w:uiPriority="47"/>
-    <w:lsdException w:name="List Table 3 Accent 4" w:uiPriority="48"/>
-    <w:lsdException w:name="List Table 4 Accent 4" w:uiPriority="49"/>
-    <w:lsdException w:name="List Table 5 Dark Accent 4" w:uiPriority="50"/>
-    <w:lsdException w:name="List Table 6 Colorful Accent 4" w:uiPriority="51"/>
-    <w:lsdException w:name="List Table 7 Colorful Accent 4" w:uiPriority="52"/>
-    <w:lsdException w:name="List Table 1 Light Accent 5" w:uiPriority="46"/>
-    <w:lsdException w:name="List Table 2 Accent 5" w:uiPriority="47"/>
-    <w:lsdException w:name="List Table 3 Accent 5" w:uiPriority="48"/>
-    <w:lsdException w:name="List Table 4 Accent 5" w:uiPriority="49"/>
-    <w:lsdException w:name="List Table 5 Dark Accent 5" w:uiPriority="50"/>
-    <w:lsdException w:name="List Table 6 Colorful Accent 5" w:uiPriority="51"/>
-    <w:lsdException w:name="List Table 7 Colorful Accent 5" w:uiPriority="52"/>
-    <w:lsdException w:name="List Table 1 Light Accent 6" w:uiPriority="46"/>
-    <w:lsdException w:name="List Table 2 Accent 6" w:uiPriority="47"/>
-    <w:lsdException w:name="List Table 3 Accent 6" w:uiPriority="48"/>
-    <w:lsdException w:name="List Table 4 Accent 6" w:uiPriority="49"/>
-    <w:lsdException w:name="List Table 5 Dark Accent 6" w:uiPriority="50"/>
-    <w:lsdException w:name="List Table 6 Colorful Accent 6" w:uiPriority="51"/>
-    <w:lsdException w:name="List Table 7 Colorful Accent 6" w:uiPriority="52"/>
-    <w:lsdException w:name="Mention" w:semiHidden="1" w:unhideWhenUsed="1"/>
-    <w:lsdException w:name="Smart Hyperlink" w:semiHidden="1" w:unhideWhenUsed="1"/>
-    <w:lsdException w:name="Hashtag" w:semiHidden="1" w:unhideWhenUsed="1"/>
-    <w:lsdException w:name="Unresolved Mention" w:semiHidden="1" w:unhideWhenUsed="1"/>
+  <w:latentStyles w:defLockedState="0" w:defUIPriority="99" w:defSemiHidden="1" w:defUnhideWhenUsed="1" w:defQFormat="0" w:count="267">
+    <w:lsdException w:name="Normal" w:semiHidden="0" w:uiPriority="0" w:unhideWhenUsed="0" w:qFormat="1"/>
+    <w:lsdException w:name="heading 1" w:semiHidden="0" w:uiPriority="9" w:unhideWhenUsed="0" w:qFormat="1"/>
+    <w:lsdException w:name="heading 2" w:uiPriority="9" w:qFormat="1"/>
+    <w:lsdException w:name="heading 3" w:uiPriority="9" w:qFormat="1"/>
+    <w:lsdException w:name="heading 4" w:uiPriority="9" w:qFormat="1"/>
+    <w:lsdException w:name="heading 5" w:uiPriority="9" w:qFormat="1"/>
+    <w:lsdException w:name="heading 6" w:uiPriority="9" w:qFormat="1"/>
+    <w:lsdException w:name="heading 7" w:uiPriority="9" w:qFormat="1"/>
+    <w:lsdException w:name="heading 8" w:uiPriority="9" w:qFormat="1"/>
+    <w:lsdException w:name="heading 9" w:uiPriority="9" w:qFormat="1"/>
+    <w:lsdException w:name="toc 1" w:uiPriority="39"/>
+    <w:lsdException w:name="toc 2" w:uiPriority="39"/>
+    <w:lsdException w:name="toc 3" w:uiPriority="39"/>
+    <w:lsdException w:name="toc 4" w:uiPriority="39"/>
+    <w:lsdException w:name="toc 5" w:uiPriority="39"/>
+    <w:lsdException w:name="toc 6" w:uiPriority="39"/>
+    <w:lsdException w:name="toc 7" w:uiPriority="39"/>
+    <w:lsdException w:name="toc 8" w:uiPriority="39"/>
+    <w:lsdException w:name="toc 9" w:uiPriority="39"/>
+    <w:lsdException w:name="caption" w:uiPriority="35" w:qFormat="1"/>
+    <w:lsdException w:name="Title" w:semiHidden="0" w:uiPriority="10" w:unhideWhenUsed="0" w:qFormat="1"/>
+    <w:lsdException w:name="Default Paragraph Font" w:uiPriority="1"/>
+    <w:lsdException w:name="Subtitle" w:semiHidden="0" w:uiPriority="11" w:unhideWhenUsed="0" w:qFormat="1"/>
+    <w:lsdException w:name="Strong" w:semiHidden="0" w:uiPriority="22" w:unhideWhenUsed="0" w:qFormat="1"/>
+    <w:lsdException w:name="Emphasis" w:semiHidden="0" w:uiPriority="20" w:unhideWhenUsed="0" w:qFormat="1"/>
+    <w:lsdException w:name="Table Grid" w:semiHidden="0" w:uiPriority="39" w:unhideWhenUsed="0"/>
+    <w:lsdException w:name="Placeholder Text" w:unhideWhenUsed="0"/>
+    <w:lsdException w:name="No Spacing" w:semiHidden="0" w:uiPriority="1" w:unhideWhenUsed="0" w:qFormat="1"/>
+    <w:lsdException w:name="Light Shading" w:semiHidden="0" w:uiPriority="60" w:unhideWhenUsed="0"/>
+    <w:lsdException w:name="Light List" w:semiHidden="0" w:uiPriority="61" w:unhideWhenUsed="0"/>
+    <w:lsdException w:name="Light Grid" w:semiHidden="0" w:uiPriority="62" w:unhideWhenUsed="0"/>
+    <w:lsdException w:name="Medium Shading 1" w:semiHidden="0" w:uiPriority="63" w:unhideWhenUsed="0"/>
+    <w:lsdException w:name="Medium Shading 2" w:semiHidden="0" w:uiPriority="64" w:unhideWhenUsed="0"/>
+    <w:lsdException w:name="Medium List 1" w:semiHidden="0" w:uiPriority="65" w:unhideWhenUsed="0"/>
+    <w:lsdException w:name="Medium List 2" w:semiHidden="0" w:uiPriority="66" w:unhideWhenUsed="0"/>
+    <w:lsdException w:name="Medium Grid 1" w:semiHidden="0" w:uiPriority="67" w:unhideWhenUsed="0"/>
+    <w:lsdException w:name="Medium Grid 2" w:semiHidden="0" w:uiPriority="68" w:unhideWhenUsed="0"/>
+    <w:lsdException w:name="Medium Grid 3" w:semiHidden="0" w:uiPriority="69" w:unhideWhenUsed="0"/>
+    <w:lsdException w:name="Dark List" w:semiHidden="0" w:uiPriority="70" w:unhideWhenUsed="0"/>
+    <w:lsdException w:name="Colorful Shading" w:semiHidden="0" w:uiPriority="71" w:unhideWhenUsed="0"/>
+    <w:lsdException w:name="Colorful List" w:semiHidden="0" w:uiPriority="72" w:unhideWhenUsed="0"/>
+    <w:lsdException w:name="Colorful Grid" w:semiHidden="0" w:uiPriority="73" w:unhideWhenUsed="0"/>
+    <w:lsdException w:name="Light Shading Accent 1" w:semiHidden="0" w:uiPriority="60" w:unhideWhenUsed="0"/>
+    <w:lsdException w:name="Light List Accent 1" w:semiHidden="0" w:uiPriority="61" w:unhideWhenUsed="0"/>
+    <w:lsdException w:name="Light Grid Accent 1" w:semiHidden="0" w:uiPriority="62" w:unhideWhenUsed="0"/>
+    <w:lsdException w:name="Medium Shading 1 Accent 1" w:semiHidden="0" w:uiPriority="63" w:unhideWhenUsed="0"/>
+    <w:lsdException w:name="Medium Shading 2 Accent 1" w:semiHidden="0" w:uiPriority="64" w:unhideWhenUsed="0"/>
+    <w:lsdException w:name="Medium List 1 Accent 1" w:semiHidden="0" w:uiPriority="65" w:unhideWhenUsed="0"/>
+    <w:lsdException w:name="Revision" w:unhideWhenUsed="0"/>
+    <w:lsdException w:name="List Paragraph" w:semiHidden="0" w:uiPriority="34" w:unhideWhenUsed="0" w:qFormat="1"/>
+    <w:lsdException w:name="Quote" w:semiHidden="0" w:uiPriority="29" w:unhideWhenUsed="0" w:qFormat="1"/>
+    <w:lsdException w:name="Intense Quote" w:semiHidden="0" w:uiPriority="30" w:unhideWhenUsed="0" w:qFormat="1"/>
+    <w:lsdException w:name="Medium List 2 Accent 1" w:semiHidden="0" w:uiPriority="66" w:unhideWhenUsed="0"/>
+    <w:lsdException w:name="Medium Grid 1 Accent 1" w:semiHidden="0" w:uiPriority="67" w:unhideWhenUsed="0"/>
+    <w:lsdException w:name="Medium Grid 2 Accent 1" w:semiHidden="0" w:uiPriority="68" w:unhideWhenUsed="0"/>
+    <w:lsdException w:name="Medium Grid 3 Accent 1" w:semiHidden="0" w:uiPriority="69" w:unhideWhenUsed="0"/>
+    <w:lsdException w:name="Dark List Accent 1" w:semiHidden="0" w:uiPriority="70" w:unhideWhenUsed="0"/>
+    <w:lsdException w:name="Colorful Shading Accent 1" w:semiHidden="0" w:uiPriority="71" w:unhideWhenUsed="0"/>
+    <w:lsdException w:name="Colorful List Accent 1" w:semiHidden="0" w:uiPriority="72" w:unhideWhenUsed="0"/>
+    <w:lsdException w:name="Colorful Grid Accent 1" w:semiHidden="0" w:uiPriority="73" w:unhideWhenUsed="0"/>
+    <w:lsdException w:name="Light Shading Accent 2" w:semiHidden="0" w:uiPriority="60" w:unhideWhenUsed="0"/>
+    <w:lsdException w:name="Light List Accent 2" w:semiHidden="0" w:uiPriority="61" w:unhideWhenUsed="0"/>
+    <w:lsdException w:name="Light Grid Accent 2" w:semiHidden="0" w:uiPriority="62" w:unhideWhenUsed="0"/>
+    <w:lsdException w:name="Medium Shading 1 Accent 2" w:semiHidden="0" w:uiPriority="63" w:unhideWhenUsed="0"/>
+    <w:lsdException w:name="Medium Shading 2 Accent 2" w:semiHidden="0" w:uiPriority="64" w:unhideWhenUsed="0"/>
+    <w:lsdException w:name="Medium List 1 Accent 2" w:semiHidden="0" w:uiPriority="65" w:unhideWhenUsed="0"/>
+    <w:lsdException w:name="Medium List 2 Accent 2" w:semiHidden="0" w:uiPriority="66" w:unhideWhenUsed="0"/>
+    <w:lsdException w:name="Medium Grid 1 Accent 2" w:semiHidden="0" w:uiPriority="67" w:unhideWhenUsed="0"/>
+    <w:lsdException w:name="Medium Grid 2 Accent 2" w:semiHidden="0" w:uiPriority="68" w:unhideWhenUsed="0"/>
+    <w:lsdException w:name="Medium Grid 3 Accent 2" w:semiHidden="0" w:uiPriority="69" w:unhideWhenUsed="0"/>
+    <w:lsdException w:name="Dark List Accent 2" w:semiHidden="0" w:uiPriority="70" w:unhideWhenUsed="0"/>
+    <w:lsdException w:name="Colorful Shading Accent 2" w:semiHidden="0" w:uiPriority="71" w:unhideWhenUsed="0"/>
+    <w:lsdException w:name="Colorful List Accent 2" w:semiHidden="0" w:uiPriority="72" w:unhideWhenUsed="0"/>
+    <w:lsdException w:name="Colorful Grid Accent 2" w:semiHidden="0" w:uiPriority="73" w:unhideWhenUsed="0"/>
+    <w:lsdException w:name="Light Shading Accent 3" w:semiHidden="0" w:uiPriority="60" w:unhideWhenUsed="0"/>
+    <w:lsdException w:name="Light List Accent 3" w:semiHidden="0" w:uiPriority="61" w:unhideWhenUsed="0"/>
+    <w:lsdException w:name="Light Grid Accent 3" w:semiHidden="0" w:uiPriority="62" w:unhideWhenUsed="0"/>
+    <w:lsdException w:name="Medium Shading 1 Accent 3" w:semiHidden="0" w:uiPriority="63" w:unhideWhenUsed="0"/>
+    <w:lsdException w:name="Medium Shading 2 Accent 3" w:semiHidden="0" w:uiPriority="64" w:unhideWhenUsed="0"/>
+    <w:lsdException w:name="Medium List 1 Accent 3" w:semiHidden="0" w:uiPriority="65" w:unhideWhenUsed="0"/>
+    <w:lsdException w:name="Medium List 2 Accent 3" w:semiHidden="0" w:uiPriority="66" w:unhideWhenUsed="0"/>
+    <w:lsdException w:name="Medium Grid 1 Accent 3" w:semiHidden="0" w:uiPriority="67" w:unhideWhenUsed="0"/>
+    <w:lsdException w:name="Medium Grid 2 Accent 3" w:semiHidden="0" w:uiPriority="68" w:unhideWhenUsed="0"/>
+    <w:lsdException w:name="Medium Grid 3 Accent 3" w:semiHidden="0" w:uiPriority="69" w:unhideWhenUsed="0"/>
+    <w:lsdException w:name="Dark List Accent 3" w:semiHidden="0" w:uiPriority="70" w:unhideWhenUsed="0"/>
+    <w:lsdException w:name="Colorful Shading Accent 3" w:semiHidden="0" w:uiPriority="71" w:unhideWhenUsed="0"/>
+    <w:lsdException w:name="Colorful List Accent 3" w:semiHidden="0" w:uiPriority="72" w:unhideWhenUsed="0"/>
+    <w:lsdException w:name="Colorful Grid Accent 3" w:semiHidden="0" w:uiPriority="73" w:unhideWhenUsed="0"/>
+    <w:lsdException w:name="Light Shading Accent 4" w:semiHidden="0" w:uiPriority="60" w:unhideWhenUsed="0"/>
+    <w:lsdException w:name="Light List Accent 4" w:semiHidden="0" w:uiPriority="61" w:unhideWhenUsed="0"/>
+    <w:lsdException w:name="Light Grid Accent 4" w:semiHidden="0" w:uiPriority="62" w:unhideWhenUsed="0"/>
+    <w:lsdException w:name="Medium Shading 1 Accent 4" w:semiHidden="0" w:uiPriority="63" w:unhideWhenUsed="0"/>
+    <w:lsdException w:name="Medium Shading 2 Accent 4" w:semiHidden="0" w:uiPriority="64" w:unhideWhenUsed="0"/>
+    <w:lsdException w:name="Medium List 1 Accent 4" w:semiHidden="0" w:uiPriority="65" w:unhideWhenUsed="0"/>
+    <w:lsdException w:name="Medium List 2 Accent 4" w:semiHidden="0" w:uiPriority="66" w:unhideWhenUsed="0"/>
+    <w:lsdException w:name="Medium Grid 1 Accent 4" w:semiHidden="0" w:uiPriority="67" w:unhideWhenUsed="0"/>
+    <w:lsdException w:name="Medium Grid 2 Accent 4" w:semiHidden="0" w:uiPriority="68" w:unhideWhenUsed="0"/>
+    <w:lsdException w:name="Medium Grid 3 Accent 4" w:semiHidden="0" w:uiPriority="69" w:unhideWhenUsed="0"/>
+    <w:lsdException w:name="Dark List Accent 4" w:semiHidden="0" w:uiPriority="70" w:unhideWhenUsed="0"/>
+    <w:lsdException w:name="Colorful Shading Accent 4" w:semiHidden="0" w:uiPriority="71" w:unhideWhenUsed="0"/>
+    <w:lsdException w:name="Colorful List Accent 4" w:semiHidden="0" w:uiPriority="72" w:unhideWhenUsed="0"/>
+    <w:lsdException w:name="Colorful Grid Accent 4" w:semiHidden="0" w:uiPriority="73" w:unhideWhenUsed="0"/>
+    <w:lsdException w:name="Light Shading Accent 5" w:semiHidden="0" w:uiPriority="60" w:unhideWhenUsed="0"/>
+    <w:lsdException w:name="Light List Accent 5" w:semiHidden="0" w:uiPriority="61" w:unhideWhenUsed="0"/>
+    <w:lsdException w:name="Light Grid Accent 5" w:semiHidden="0" w:uiPriority="62" w:unhideWhenUsed="0"/>
+    <w:lsdException w:name="Medium Shading 1 Accent 5" w:semiHidden="0" w:uiPriority="63" w:unhideWhenUsed="0"/>
+    <w:lsdException w:name="Medium Shading 2 Accent 5" w:semiHidden="0" w:uiPriority="64" w:unhideWhenUsed="0"/>
+    <w:lsdException w:name="Medium List 1 Accent 5" w:semiHidden="0" w:uiPriority="65" w:unhideWhenUsed="0"/>
+    <w:lsdException w:name="Medium List 2 Accent 5" w:semiHidden="0" w:uiPriority="66" w:unhideWhenUsed="0"/>
+    <w:lsdException w:name="Medium Grid 1 Accent 5" w:semiHidden="0" w:uiPriority="67" w:unhideWhenUsed="0"/>
+    <w:lsdException w:name="Medium Grid 2 Accent 5" w:semiHidden="0" w:uiPriority="68" w:unhideWhenUsed="0"/>
+    <w:lsdException w:name="Medium Grid 3 Accent 5" w:semiHidden="0" w:uiPriority="69" w:unhideWhenUsed="0"/>
+    <w:lsdException w:name="Dark List Accent 5" w:semiHidden="0" w:uiPriority="70" w:unhideWhenUsed="0"/>
+    <w:lsdException w:name="Colorful Shading Accent 5" w:semiHidden="0" w:uiPriority="71" w:unhideWhenUsed="0"/>
+    <w:lsdException w:name="Colorful List Accent 5" w:semiHidden="0" w:uiPriority="72" w:unhideWhenUsed="0"/>
+    <w:lsdException w:name="Colorful Grid Accent 5" w:semiHidden="0" w:uiPriority="73" w:unhideWhenUsed="0"/>
+    <w:lsdException w:name="Light Shading Accent 6" w:semiHidden="0" w:uiPriority="60" w:unhideWhenUsed="0"/>
+    <w:lsdException w:name="Light List Accent 6" w:semiHidden="0" w:uiPriority="61" w:unhideWhenUsed="0"/>
+    <w:lsdException w:name="Light Grid Accent 6" w:semiHidden="0" w:uiPriority="62" w:unhideWhenUsed="0"/>
+    <w:lsdException w:name="Medium Shading 1 Accent 6" w:semiHidden="0" w:uiPriority="63" w:unhideWhenUsed="0"/>
+    <w:lsdException w:name="Medium Shading 2 Accent 6" w:semiHidden="0" w:uiPriority="64" w:unhideWhenUsed="0"/>
+    <w:lsdException w:name="Medium List 1 Accent 6" w:semiHidden="0" w:uiPriority="65" w:unhideWhenUsed="0"/>
+    <w:lsdException w:name="Medium List 2 Accent 6" w:semiHidden="0" w:uiPriority="66" w:unhideWhenUsed="0"/>
+    <w:lsdException w:name="Medium Grid 1 Accent 6" w:semiHidden="0" w:uiPriority="67" w:unhideWhenUsed="0"/>
+    <w:lsdException w:name="Medium Grid 2 Accent 6" w:semiHidden="0" w:uiPriority="68" w:unhideWhenUsed="0"/>
+    <w:lsdException w:name="Medium Grid 3 Accent 6" w:semiHidden="0" w:uiPriority="69" w:unhideWhenUsed="0"/>
+    <w:lsdException w:name="Dark List Accent 6" w:semiHidden="0" w:uiPriority="70" w:unhideWhenUsed="0"/>
+    <w:lsdException w:name="Colorful Shading Accent 6" w:semiHidden="0" w:uiPriority="71" w:unhideWhenUsed="0"/>
+    <w:lsdException w:name="Colorful List Accent 6" w:semiHidden="0" w:uiPriority="72" w:unhideWhenUsed="0"/>
+    <w:lsdException w:name="Colorful Grid Accent 6" w:semiHidden="0" w:uiPriority="73" w:unhideWhenUsed="0"/>
+    <w:lsdException w:name="Subtle Emphasis" w:semiHidden="0" w:uiPriority="19" w:unhideWhenUsed="0" w:qFormat="1"/>
+    <w:lsdException w:name="Intense Emphasis" w:semiHidden="0" w:uiPriority="21" w:unhideWhenUsed="0" w:qFormat="1"/>
+    <w:lsdException w:name="Subtle Reference" w:semiHidden="0" w:uiPriority="31" w:unhideWhenUsed="0" w:qFormat="1"/>
+    <w:lsdException w:name="Intense Reference" w:semiHidden="0" w:uiPriority="32" w:unhideWhenUsed="0" w:qFormat="1"/>
+    <w:lsdException w:name="Book Title" w:semiHidden="0" w:uiPriority="33" w:unhideWhenUsed="0" w:qFormat="1"/>
+    <w:lsdException w:name="Bibliography" w:uiPriority="37"/>
+    <w:lsdException w:name="TOC Heading" w:uiPriority="39" w:qFormat="1"/>
   </w:latentStyles>
   <w:style w:type="paragraph" w:default="1" w:styleId="a">
     <w:name w:val="Normal"/>
@@ -3535,7 +3779,7 @@
       <w:u w:val="single"/>
     </w:rPr>
   </w:style>
-  <w:style w:type="character" w:styleId="a4">
+  <w:style w:type="character" w:customStyle="1" w:styleId="UnresolvedMention">
     <w:name w:val="Unresolved Mention"/>
     <w:basedOn w:val="a0"/>
     <w:uiPriority w:val="99"/>
@@ -3547,7 +3791,7 @@
       <w:shd w:val="clear" w:color="auto" w:fill="E6E6E6"/>
     </w:rPr>
   </w:style>
-  <w:style w:type="paragraph" w:styleId="a5">
+  <w:style w:type="paragraph" w:styleId="a4">
     <w:name w:val="List Paragraph"/>
     <w:basedOn w:val="a"/>
     <w:uiPriority w:val="34"/>
@@ -3558,7 +3802,7 @@
       <w:contextualSpacing/>
     </w:pPr>
   </w:style>
-  <w:style w:type="table" w:styleId="a6">
+  <w:style w:type="table" w:styleId="a5">
     <w:name w:val="Table Grid"/>
     <w:basedOn w:val="a1"/>
     <w:uiPriority w:val="39"/>
@@ -3577,7 +3821,7 @@
       </w:tblBorders>
     </w:tblPr>
   </w:style>
-  <w:style w:type="paragraph" w:styleId="a7">
+  <w:style w:type="paragraph" w:styleId="a6">
     <w:name w:val="No Spacing"/>
     <w:uiPriority w:val="1"/>
     <w:qFormat/>
@@ -3586,7 +3830,271 @@
       <w:spacing w:after="0" w:line="240" w:lineRule="auto"/>
     </w:pPr>
   </w:style>
-  <w:style w:type="character" w:styleId="a8">
+  <w:style w:type="character" w:styleId="a7">
+    <w:name w:val="FollowedHyperlink"/>
+    <w:basedOn w:val="a0"/>
+    <w:uiPriority w:val="99"/>
+    <w:semiHidden/>
+    <w:unhideWhenUsed/>
+    <w:rsid w:val="00A06FA2"/>
+    <w:rPr>
+      <w:color w:val="954F72" w:themeColor="followedHyperlink"/>
+      <w:u w:val="single"/>
+    </w:rPr>
+  </w:style>
+</w:styles>
+</file>
+
+<file path=word/stylesWithEffects.xml><?xml version="1.0" encoding="utf-8"?>
+<w:styles xmlns:wpc="http://schemas.microsoft.com/office/word/2010/wordprocessingCanvas" xmlns:mc="http://schemas.openxmlformats.org/markup-compatibility/2006" xmlns:o="urn:schemas-microsoft-com:office:office" xmlns:r="http://schemas.openxmlformats.org/officeDocument/2006/relationships" xmlns:m="http://schemas.openxmlformats.org/officeDocument/2006/math" xmlns:v="urn:schemas-microsoft-com:vml" xmlns:wp14="http://schemas.microsoft.com/office/word/2010/wordprocessingDrawing" xmlns:wp="http://schemas.openxmlformats.org/drawingml/2006/wordprocessingDrawing" xmlns:w10="urn:schemas-microsoft-com:office:word" xmlns:w="http://schemas.openxmlformats.org/wordprocessingml/2006/main" xmlns:w14="http://schemas.microsoft.com/office/word/2010/wordml" xmlns:wpg="http://schemas.microsoft.com/office/word/2010/wordprocessingGroup" xmlns:wpi="http://schemas.microsoft.com/office/word/2010/wordprocessingInk" xmlns:wne="http://schemas.microsoft.com/office/word/2006/wordml" xmlns:wps="http://schemas.microsoft.com/office/word/2010/wordprocessingShape" mc:Ignorable="w14 wp14">
+  <w:docDefaults>
+    <w:rPrDefault>
+      <w:rPr>
+        <w:rFonts w:asciiTheme="minorHAnsi" w:eastAsiaTheme="minorHAnsi" w:hAnsiTheme="minorHAnsi" w:cstheme="minorBidi"/>
+        <w:sz w:val="22"/>
+        <w:szCs w:val="22"/>
+        <w:lang w:val="en-US" w:eastAsia="en-US" w:bidi="ar-SA"/>
+      </w:rPr>
+    </w:rPrDefault>
+    <w:pPrDefault>
+      <w:pPr>
+        <w:spacing w:after="160" w:line="259" w:lineRule="auto"/>
+      </w:pPr>
+    </w:pPrDefault>
+  </w:docDefaults>
+  <w:latentStyles w:defLockedState="0" w:defUIPriority="99" w:defSemiHidden="1" w:defUnhideWhenUsed="1" w:defQFormat="0" w:count="267">
+    <w:lsdException w:name="Normal" w:semiHidden="0" w:uiPriority="0" w:unhideWhenUsed="0" w:qFormat="1"/>
+    <w:lsdException w:name="heading 1" w:semiHidden="0" w:uiPriority="9" w:unhideWhenUsed="0" w:qFormat="1"/>
+    <w:lsdException w:name="heading 2" w:uiPriority="9" w:qFormat="1"/>
+    <w:lsdException w:name="heading 3" w:uiPriority="9" w:qFormat="1"/>
+    <w:lsdException w:name="heading 4" w:uiPriority="9" w:qFormat="1"/>
+    <w:lsdException w:name="heading 5" w:uiPriority="9" w:qFormat="1"/>
+    <w:lsdException w:name="heading 6" w:uiPriority="9" w:qFormat="1"/>
+    <w:lsdException w:name="heading 7" w:uiPriority="9" w:qFormat="1"/>
+    <w:lsdException w:name="heading 8" w:uiPriority="9" w:qFormat="1"/>
+    <w:lsdException w:name="heading 9" w:uiPriority="9" w:qFormat="1"/>
+    <w:lsdException w:name="toc 1" w:uiPriority="39"/>
+    <w:lsdException w:name="toc 2" w:uiPriority="39"/>
+    <w:lsdException w:name="toc 3" w:uiPriority="39"/>
+    <w:lsdException w:name="toc 4" w:uiPriority="39"/>
+    <w:lsdException w:name="toc 5" w:uiPriority="39"/>
+    <w:lsdException w:name="toc 6" w:uiPriority="39"/>
+    <w:lsdException w:name="toc 7" w:uiPriority="39"/>
+    <w:lsdException w:name="toc 8" w:uiPriority="39"/>
+    <w:lsdException w:name="toc 9" w:uiPriority="39"/>
+    <w:lsdException w:name="caption" w:uiPriority="35" w:qFormat="1"/>
+    <w:lsdException w:name="Title" w:semiHidden="0" w:uiPriority="10" w:unhideWhenUsed="0" w:qFormat="1"/>
+    <w:lsdException w:name="Default Paragraph Font" w:uiPriority="1"/>
+    <w:lsdException w:name="Subtitle" w:semiHidden="0" w:uiPriority="11" w:unhideWhenUsed="0" w:qFormat="1"/>
+    <w:lsdException w:name="Strong" w:semiHidden="0" w:uiPriority="22" w:unhideWhenUsed="0" w:qFormat="1"/>
+    <w:lsdException w:name="Emphasis" w:semiHidden="0" w:uiPriority="20" w:unhideWhenUsed="0" w:qFormat="1"/>
+    <w:lsdException w:name="Table Grid" w:semiHidden="0" w:uiPriority="39" w:unhideWhenUsed="0"/>
+    <w:lsdException w:name="Placeholder Text" w:unhideWhenUsed="0"/>
+    <w:lsdException w:name="No Spacing" w:semiHidden="0" w:uiPriority="1" w:unhideWhenUsed="0" w:qFormat="1"/>
+    <w:lsdException w:name="Light Shading" w:semiHidden="0" w:uiPriority="60" w:unhideWhenUsed="0"/>
+    <w:lsdException w:name="Light List" w:semiHidden="0" w:uiPriority="61" w:unhideWhenUsed="0"/>
+    <w:lsdException w:name="Light Grid" w:semiHidden="0" w:uiPriority="62" w:unhideWhenUsed="0"/>
+    <w:lsdException w:name="Medium Shading 1" w:semiHidden="0" w:uiPriority="63" w:unhideWhenUsed="0"/>
+    <w:lsdException w:name="Medium Shading 2" w:semiHidden="0" w:uiPriority="64" w:unhideWhenUsed="0"/>
+    <w:lsdException w:name="Medium List 1" w:semiHidden="0" w:uiPriority="65" w:unhideWhenUsed="0"/>
+    <w:lsdException w:name="Medium List 2" w:semiHidden="0" w:uiPriority="66" w:unhideWhenUsed="0"/>
+    <w:lsdException w:name="Medium Grid 1" w:semiHidden="0" w:uiPriority="67" w:unhideWhenUsed="0"/>
+    <w:lsdException w:name="Medium Grid 2" w:semiHidden="0" w:uiPriority="68" w:unhideWhenUsed="0"/>
+    <w:lsdException w:name="Medium Grid 3" w:semiHidden="0" w:uiPriority="69" w:unhideWhenUsed="0"/>
+    <w:lsdException w:name="Dark List" w:semiHidden="0" w:uiPriority="70" w:unhideWhenUsed="0"/>
+    <w:lsdException w:name="Colorful Shading" w:semiHidden="0" w:uiPriority="71" w:unhideWhenUsed="0"/>
+    <w:lsdException w:name="Colorful List" w:semiHidden="0" w:uiPriority="72" w:unhideWhenUsed="0"/>
+    <w:lsdException w:name="Colorful Grid" w:semiHidden="0" w:uiPriority="73" w:unhideWhenUsed="0"/>
+    <w:lsdException w:name="Light Shading Accent 1" w:semiHidden="0" w:uiPriority="60" w:unhideWhenUsed="0"/>
+    <w:lsdException w:name="Light List Accent 1" w:semiHidden="0" w:uiPriority="61" w:unhideWhenUsed="0"/>
+    <w:lsdException w:name="Light Grid Accent 1" w:semiHidden="0" w:uiPriority="62" w:unhideWhenUsed="0"/>
+    <w:lsdException w:name="Medium Shading 1 Accent 1" w:semiHidden="0" w:uiPriority="63" w:unhideWhenUsed="0"/>
+    <w:lsdException w:name="Medium Shading 2 Accent 1" w:semiHidden="0" w:uiPriority="64" w:unhideWhenUsed="0"/>
+    <w:lsdException w:name="Medium List 1 Accent 1" w:semiHidden="0" w:uiPriority="65" w:unhideWhenUsed="0"/>
+    <w:lsdException w:name="Revision" w:unhideWhenUsed="0"/>
+    <w:lsdException w:name="List Paragraph" w:semiHidden="0" w:uiPriority="34" w:unhideWhenUsed="0" w:qFormat="1"/>
+    <w:lsdException w:name="Quote" w:semiHidden="0" w:uiPriority="29" w:unhideWhenUsed="0" w:qFormat="1"/>
+    <w:lsdException w:name="Intense Quote" w:semiHidden="0" w:uiPriority="30" w:unhideWhenUsed="0" w:qFormat="1"/>
+    <w:lsdException w:name="Medium List 2 Accent 1" w:semiHidden="0" w:uiPriority="66" w:unhideWhenUsed="0"/>
+    <w:lsdException w:name="Medium Grid 1 Accent 1" w:semiHidden="0" w:uiPriority="67" w:unhideWhenUsed="0"/>
+    <w:lsdException w:name="Medium Grid 2 Accent 1" w:semiHidden="0" w:uiPriority="68" w:unhideWhenUsed="0"/>
+    <w:lsdException w:name="Medium Grid 3 Accent 1" w:semiHidden="0" w:uiPriority="69" w:unhideWhenUsed="0"/>
+    <w:lsdException w:name="Dark List Accent 1" w:semiHidden="0" w:uiPriority="70" w:unhideWhenUsed="0"/>
+    <w:lsdException w:name="Colorful Shading Accent 1" w:semiHidden="0" w:uiPriority="71" w:unhideWhenUsed="0"/>
+    <w:lsdException w:name="Colorful List Accent 1" w:semiHidden="0" w:uiPriority="72" w:unhideWhenUsed="0"/>
+    <w:lsdException w:name="Colorful Grid Accent 1" w:semiHidden="0" w:uiPriority="73" w:unhideWhenUsed="0"/>
+    <w:lsdException w:name="Light Shading Accent 2" w:semiHidden="0" w:uiPriority="60" w:unhideWhenUsed="0"/>
+    <w:lsdException w:name="Light List Accent 2" w:semiHidden="0" w:uiPriority="61" w:unhideWhenUsed="0"/>
+    <w:lsdException w:name="Light Grid Accent 2" w:semiHidden="0" w:uiPriority="62" w:unhideWhenUsed="0"/>
+    <w:lsdException w:name="Medium Shading 1 Accent 2" w:semiHidden="0" w:uiPriority="63" w:unhideWhenUsed="0"/>
+    <w:lsdException w:name="Medium Shading 2 Accent 2" w:semiHidden="0" w:uiPriority="64" w:unhideWhenUsed="0"/>
+    <w:lsdException w:name="Medium List 1 Accent 2" w:semiHidden="0" w:uiPriority="65" w:unhideWhenUsed="0"/>
+    <w:lsdException w:name="Medium List 2 Accent 2" w:semiHidden="0" w:uiPriority="66" w:unhideWhenUsed="0"/>
+    <w:lsdException w:name="Medium Grid 1 Accent 2" w:semiHidden="0" w:uiPriority="67" w:unhideWhenUsed="0"/>
+    <w:lsdException w:name="Medium Grid 2 Accent 2" w:semiHidden="0" w:uiPriority="68" w:unhideWhenUsed="0"/>
+    <w:lsdException w:name="Medium Grid 3 Accent 2" w:semiHidden="0" w:uiPriority="69" w:unhideWhenUsed="0"/>
+    <w:lsdException w:name="Dark List Accent 2" w:semiHidden="0" w:uiPriority="70" w:unhideWhenUsed="0"/>
+    <w:lsdException w:name="Colorful Shading Accent 2" w:semiHidden="0" w:uiPriority="71" w:unhideWhenUsed="0"/>
+    <w:lsdException w:name="Colorful List Accent 2" w:semiHidden="0" w:uiPriority="72" w:unhideWhenUsed="0"/>
+    <w:lsdException w:name="Colorful Grid Accent 2" w:semiHidden="0" w:uiPriority="73" w:unhideWhenUsed="0"/>
+    <w:lsdException w:name="Light Shading Accent 3" w:semiHidden="0" w:uiPriority="60" w:unhideWhenUsed="0"/>
+    <w:lsdException w:name="Light List Accent 3" w:semiHidden="0" w:uiPriority="61" w:unhideWhenUsed="0"/>
+    <w:lsdException w:name="Light Grid Accent 3" w:semiHidden="0" w:uiPriority="62" w:unhideWhenUsed="0"/>
+    <w:lsdException w:name="Medium Shading 1 Accent 3" w:semiHidden="0" w:uiPriority="63" w:unhideWhenUsed="0"/>
+    <w:lsdException w:name="Medium Shading 2 Accent 3" w:semiHidden="0" w:uiPriority="64" w:unhideWhenUsed="0"/>
+    <w:lsdException w:name="Medium List 1 Accent 3" w:semiHidden="0" w:uiPriority="65" w:unhideWhenUsed="0"/>
+    <w:lsdException w:name="Medium List 2 Accent 3" w:semiHidden="0" w:uiPriority="66" w:unhideWhenUsed="0"/>
+    <w:lsdException w:name="Medium Grid 1 Accent 3" w:semiHidden="0" w:uiPriority="67" w:unhideWhenUsed="0"/>
+    <w:lsdException w:name="Medium Grid 2 Accent 3" w:semiHidden="0" w:uiPriority="68" w:unhideWhenUsed="0"/>
+    <w:lsdException w:name="Medium Grid 3 Accent 3" w:semiHidden="0" w:uiPriority="69" w:unhideWhenUsed="0"/>
+    <w:lsdException w:name="Dark List Accent 3" w:semiHidden="0" w:uiPriority="70" w:unhideWhenUsed="0"/>
+    <w:lsdException w:name="Colorful Shading Accent 3" w:semiHidden="0" w:uiPriority="71" w:unhideWhenUsed="0"/>
+    <w:lsdException w:name="Colorful List Accent 3" w:semiHidden="0" w:uiPriority="72" w:unhideWhenUsed="0"/>
+    <w:lsdException w:name="Colorful Grid Accent 3" w:semiHidden="0" w:uiPriority="73" w:unhideWhenUsed="0"/>
+    <w:lsdException w:name="Light Shading Accent 4" w:semiHidden="0" w:uiPriority="60" w:unhideWhenUsed="0"/>
+    <w:lsdException w:name="Light List Accent 4" w:semiHidden="0" w:uiPriority="61" w:unhideWhenUsed="0"/>
+    <w:lsdException w:name="Light Grid Accent 4" w:semiHidden="0" w:uiPriority="62" w:unhideWhenUsed="0"/>
+    <w:lsdException w:name="Medium Shading 1 Accent 4" w:semiHidden="0" w:uiPriority="63" w:unhideWhenUsed="0"/>
+    <w:lsdException w:name="Medium Shading 2 Accent 4" w:semiHidden="0" w:uiPriority="64" w:unhideWhenUsed="0"/>
+    <w:lsdException w:name="Medium List 1 Accent 4" w:semiHidden="0" w:uiPriority="65" w:unhideWhenUsed="0"/>
+    <w:lsdException w:name="Medium List 2 Accent 4" w:semiHidden="0" w:uiPriority="66" w:unhideWhenUsed="0"/>
+    <w:lsdException w:name="Medium Grid 1 Accent 4" w:semiHidden="0" w:uiPriority="67" w:unhideWhenUsed="0"/>
+    <w:lsdException w:name="Medium Grid 2 Accent 4" w:semiHidden="0" w:uiPriority="68" w:unhideWhenUsed="0"/>
+    <w:lsdException w:name="Medium Grid 3 Accent 4" w:semiHidden="0" w:uiPriority="69" w:unhideWhenUsed="0"/>
+    <w:lsdException w:name="Dark List Accent 4" w:semiHidden="0" w:uiPriority="70" w:unhideWhenUsed="0"/>
+    <w:lsdException w:name="Colorful Shading Accent 4" w:semiHidden="0" w:uiPriority="71" w:unhideWhenUsed="0"/>
+    <w:lsdException w:name="Colorful List Accent 4" w:semiHidden="0" w:uiPriority="72" w:unhideWhenUsed="0"/>
+    <w:lsdException w:name="Colorful Grid Accent 4" w:semiHidden="0" w:uiPriority="73" w:unhideWhenUsed="0"/>
+    <w:lsdException w:name="Light Shading Accent 5" w:semiHidden="0" w:uiPriority="60" w:unhideWhenUsed="0"/>
+    <w:lsdException w:name="Light List Accent 5" w:semiHidden="0" w:uiPriority="61" w:unhideWhenUsed="0"/>
+    <w:lsdException w:name="Light Grid Accent 5" w:semiHidden="0" w:uiPriority="62" w:unhideWhenUsed="0"/>
+    <w:lsdException w:name="Medium Shading 1 Accent 5" w:semiHidden="0" w:uiPriority="63" w:unhideWhenUsed="0"/>
+    <w:lsdException w:name="Medium Shading 2 Accent 5" w:semiHidden="0" w:uiPriority="64" w:unhideWhenUsed="0"/>
+    <w:lsdException w:name="Medium List 1 Accent 5" w:semiHidden="0" w:uiPriority="65" w:unhideWhenUsed="0"/>
+    <w:lsdException w:name="Medium List 2 Accent 5" w:semiHidden="0" w:uiPriority="66" w:unhideWhenUsed="0"/>
+    <w:lsdException w:name="Medium Grid 1 Accent 5" w:semiHidden="0" w:uiPriority="67" w:unhideWhenUsed="0"/>
+    <w:lsdException w:name="Medium Grid 2 Accent 5" w:semiHidden="0" w:uiPriority="68" w:unhideWhenUsed="0"/>
+    <w:lsdException w:name="Medium Grid 3 Accent 5" w:semiHidden="0" w:uiPriority="69" w:unhideWhenUsed="0"/>
+    <w:lsdException w:name="Dark List Accent 5" w:semiHidden="0" w:uiPriority="70" w:unhideWhenUsed="0"/>
+    <w:lsdException w:name="Colorful Shading Accent 5" w:semiHidden="0" w:uiPriority="71" w:unhideWhenUsed="0"/>
+    <w:lsdException w:name="Colorful List Accent 5" w:semiHidden="0" w:uiPriority="72" w:unhideWhenUsed="0"/>
+    <w:lsdException w:name="Colorful Grid Accent 5" w:semiHidden="0" w:uiPriority="73" w:unhideWhenUsed="0"/>
+    <w:lsdException w:name="Light Shading Accent 6" w:semiHidden="0" w:uiPriority="60" w:unhideWhenUsed="0"/>
+    <w:lsdException w:name="Light List Accent 6" w:semiHidden="0" w:uiPriority="61" w:unhideWhenUsed="0"/>
+    <w:lsdException w:name="Light Grid Accent 6" w:semiHidden="0" w:uiPriority="62" w:unhideWhenUsed="0"/>
+    <w:lsdException w:name="Medium Shading 1 Accent 6" w:semiHidden="0" w:uiPriority="63" w:unhideWhenUsed="0"/>
+    <w:lsdException w:name="Medium Shading 2 Accent 6" w:semiHidden="0" w:uiPriority="64" w:unhideWhenUsed="0"/>
+    <w:lsdException w:name="Medium List 1 Accent 6" w:semiHidden="0" w:uiPriority="65" w:unhideWhenUsed="0"/>
+    <w:lsdException w:name="Medium List 2 Accent 6" w:semiHidden="0" w:uiPriority="66" w:unhideWhenUsed="0"/>
+    <w:lsdException w:name="Medium Grid 1 Accent 6" w:semiHidden="0" w:uiPriority="67" w:unhideWhenUsed="0"/>
+    <w:lsdException w:name="Medium Grid 2 Accent 6" w:semiHidden="0" w:uiPriority="68" w:unhideWhenUsed="0"/>
+    <w:lsdException w:name="Medium Grid 3 Accent 6" w:semiHidden="0" w:uiPriority="69" w:unhideWhenUsed="0"/>
+    <w:lsdException w:name="Dark List Accent 6" w:semiHidden="0" w:uiPriority="70" w:unhideWhenUsed="0"/>
+    <w:lsdException w:name="Colorful Shading Accent 6" w:semiHidden="0" w:uiPriority="71" w:unhideWhenUsed="0"/>
+    <w:lsdException w:name="Colorful List Accent 6" w:semiHidden="0" w:uiPriority="72" w:unhideWhenUsed="0"/>
+    <w:lsdException w:name="Colorful Grid Accent 6" w:semiHidden="0" w:uiPriority="73" w:unhideWhenUsed="0"/>
+    <w:lsdException w:name="Subtle Emphasis" w:semiHidden="0" w:uiPriority="19" w:unhideWhenUsed="0" w:qFormat="1"/>
+    <w:lsdException w:name="Intense Emphasis" w:semiHidden="0" w:uiPriority="21" w:unhideWhenUsed="0" w:qFormat="1"/>
+    <w:lsdException w:name="Subtle Reference" w:semiHidden="0" w:uiPriority="31" w:unhideWhenUsed="0" w:qFormat="1"/>
+    <w:lsdException w:name="Intense Reference" w:semiHidden="0" w:uiPriority="32" w:unhideWhenUsed="0" w:qFormat="1"/>
+    <w:lsdException w:name="Book Title" w:semiHidden="0" w:uiPriority="33" w:unhideWhenUsed="0" w:qFormat="1"/>
+    <w:lsdException w:name="Bibliography" w:uiPriority="37"/>
+    <w:lsdException w:name="TOC Heading" w:uiPriority="39" w:qFormat="1"/>
+  </w:latentStyles>
+  <w:style w:type="paragraph" w:default="1" w:styleId="a">
+    <w:name w:val="Normal"/>
+    <w:qFormat/>
+  </w:style>
+  <w:style w:type="character" w:default="1" w:styleId="a0">
+    <w:name w:val="Default Paragraph Font"/>
+    <w:uiPriority w:val="1"/>
+    <w:semiHidden/>
+    <w:unhideWhenUsed/>
+  </w:style>
+  <w:style w:type="table" w:default="1" w:styleId="a1">
+    <w:name w:val="Normal Table"/>
+    <w:uiPriority w:val="99"/>
+    <w:semiHidden/>
+    <w:unhideWhenUsed/>
+    <w:tblPr>
+      <w:tblInd w:w="0" w:type="dxa"/>
+      <w:tblCellMar>
+        <w:top w:w="0" w:type="dxa"/>
+        <w:left w:w="108" w:type="dxa"/>
+        <w:bottom w:w="0" w:type="dxa"/>
+        <w:right w:w="108" w:type="dxa"/>
+      </w:tblCellMar>
+    </w:tblPr>
+  </w:style>
+  <w:style w:type="numbering" w:default="1" w:styleId="a2">
+    <w:name w:val="No List"/>
+    <w:uiPriority w:val="99"/>
+    <w:semiHidden/>
+    <w:unhideWhenUsed/>
+  </w:style>
+  <w:style w:type="character" w:styleId="a3">
+    <w:name w:val="Hyperlink"/>
+    <w:basedOn w:val="a0"/>
+    <w:uiPriority w:val="99"/>
+    <w:unhideWhenUsed/>
+    <w:rsid w:val="006977D7"/>
+    <w:rPr>
+      <w:color w:val="0563C1" w:themeColor="hyperlink"/>
+      <w:u w:val="single"/>
+    </w:rPr>
+  </w:style>
+  <w:style w:type="character" w:customStyle="1" w:styleId="UnresolvedMention">
+    <w:name w:val="Unresolved Mention"/>
+    <w:basedOn w:val="a0"/>
+    <w:uiPriority w:val="99"/>
+    <w:semiHidden/>
+    <w:unhideWhenUsed/>
+    <w:rsid w:val="006977D7"/>
+    <w:rPr>
+      <w:color w:val="808080"/>
+      <w:shd w:val="clear" w:color="auto" w:fill="E6E6E6"/>
+    </w:rPr>
+  </w:style>
+  <w:style w:type="paragraph" w:styleId="a4">
+    <w:name w:val="List Paragraph"/>
+    <w:basedOn w:val="a"/>
+    <w:uiPriority w:val="34"/>
+    <w:qFormat/>
+    <w:rsid w:val="006977D7"/>
+    <w:pPr>
+      <w:ind w:left="720"/>
+      <w:contextualSpacing/>
+    </w:pPr>
+  </w:style>
+  <w:style w:type="table" w:styleId="a5">
+    <w:name w:val="Table Grid"/>
+    <w:basedOn w:val="a1"/>
+    <w:uiPriority w:val="39"/>
+    <w:rsid w:val="002F172B"/>
+    <w:pPr>
+      <w:spacing w:after="0" w:line="240" w:lineRule="auto"/>
+    </w:pPr>
+    <w:tblPr>
+      <w:tblBorders>
+        <w:top w:val="single" w:sz="4" w:space="0" w:color="auto"/>
+        <w:left w:val="single" w:sz="4" w:space="0" w:color="auto"/>
+        <w:bottom w:val="single" w:sz="4" w:space="0" w:color="auto"/>
+        <w:right w:val="single" w:sz="4" w:space="0" w:color="auto"/>
+        <w:insideH w:val="single" w:sz="4" w:space="0" w:color="auto"/>
+        <w:insideV w:val="single" w:sz="4" w:space="0" w:color="auto"/>
+      </w:tblBorders>
+    </w:tblPr>
+  </w:style>
+  <w:style w:type="paragraph" w:styleId="a6">
+    <w:name w:val="No Spacing"/>
+    <w:uiPriority w:val="1"/>
+    <w:qFormat/>
+    <w:rsid w:val="002F172B"/>
+    <w:pPr>
+      <w:spacing w:after="0" w:line="240" w:lineRule="auto"/>
+    </w:pPr>
+  </w:style>
+  <w:style w:type="character" w:styleId="a7">
     <w:name w:val="FollowedHyperlink"/>
     <w:basedOn w:val="a0"/>
     <w:uiPriority w:val="99"/>
@@ -3890,7 +4398,7 @@
   <a:extraClrSchemeLst/>
   <a:extLst>
     <a:ext uri="{05A4C25C-085E-4340-85A3-A5531E510DB2}">
-      <thm15:themeFamily xmlns:thm15="http://schemas.microsoft.com/office/thememl/2012/main" name="Office Theme" id="{62F939B6-93AF-4DB8-9C6B-D6C7DFDC589F}" vid="{4A3C46E8-61CC-4603-A589-7422A47A8E4A}"/>
+      <thm15:themeFamily xmlns:thm15="http://schemas.microsoft.com/office/thememl/2012/main" xmlns="" name="Office Theme" id="{62F939B6-93AF-4DB8-9C6B-D6C7DFDC589F}" vid="{4A3C46E8-61CC-4603-A589-7422A47A8E4A}"/>
     </a:ext>
   </a:extLst>
 </a:theme>

</xml_diff>